<commit_message>
Update April 7 2022
- Added animations for enemies and player.
- Added placeholder footstep sound
- Added the first 5 screens and sorting to their layers.
</commit_message>
<xml_diff>
--- a/Essential_Links.docx
+++ b/Essential_Links.docx
@@ -98,19 +98,18 @@
           <w:bCs/>
           <w:sz w:val="28"/>
           <w:szCs w:val="28"/>
+        </w:rPr>
+        <w:t>.</w:t>
+      </w:r>
+      <w:r>
+        <w:rPr>
+          <w:rFonts w:ascii="Cambria" w:hAnsi="Cambria" w:cs="Cambria"/>
+          <w:b/>
+          <w:bCs/>
+          <w:sz w:val="28"/>
+          <w:szCs w:val="28"/>
           <w:lang w:val="el-GR"/>
         </w:rPr>
-        <w:t>.</w:t>
-      </w:r>
-      <w:r>
-        <w:rPr>
-          <w:rFonts w:ascii="Cambria" w:hAnsi="Cambria" w:cs="Cambria"/>
-          <w:b/>
-          <w:bCs/>
-          <w:sz w:val="28"/>
-          <w:szCs w:val="28"/>
-          <w:lang w:val="el-GR"/>
-        </w:rPr>
         <w:t>Μ</w:t>
       </w:r>
       <w:r>
@@ -120,7 +119,6 @@
           <w:bCs/>
           <w:sz w:val="28"/>
           <w:szCs w:val="28"/>
-          <w:lang w:val="el-GR"/>
         </w:rPr>
         <w:t>. : 2117168</w:t>
       </w:r>
@@ -133,7 +131,6 @@
           <w:bCs/>
           <w:sz w:val="28"/>
           <w:szCs w:val="28"/>
-          <w:lang w:val="el-GR"/>
         </w:rPr>
       </w:pPr>
     </w:p>
@@ -319,17 +316,53 @@
     <w:p>
       <w:pPr>
         <w:rPr>
-          <w:rFonts w:ascii="Poppins" w:hAnsi="Poppins" w:cs="Poppins"/>
-          <w:lang w:val="en-US"/>
-        </w:rPr>
-      </w:pPr>
-    </w:p>
-    <w:p>
-      <w:pPr>
-        <w:rPr>
-          <w:lang w:val="el-GR"/>
-        </w:rPr>
-      </w:pPr>
+          <w:rStyle w:val="Hyperlink"/>
+          <w:rFonts w:ascii="Poppins" w:hAnsi="Poppins" w:cs="Poppins"/>
+          <w:color w:val="auto"/>
+          <w:u w:val="none"/>
+          <w:lang w:val="en-US"/>
+        </w:rPr>
+      </w:pPr>
+      <w:r>
+        <w:rPr>
+          <w:rStyle w:val="Hyperlink"/>
+          <w:rFonts w:ascii="Poppins" w:hAnsi="Poppins" w:cs="Poppins"/>
+          <w:color w:val="auto"/>
+          <w:u w:val="none"/>
+          <w:lang w:val="en-US"/>
+        </w:rPr>
+        <w:t xml:space="preserve">Animation Layers: </w:t>
+      </w:r>
+      <w:hyperlink r:id="rId8" w:history="1">
+        <w:r>
+          <w:rPr>
+            <w:rStyle w:val="Hyperlink"/>
+            <w:rFonts w:ascii="Poppins" w:hAnsi="Poppins" w:cs="Poppins"/>
+            <w:lang w:val="en-US"/>
+          </w:rPr>
+          <w:t>https://www.youtube.com/watch?v=n-3sK-cPIBY</w:t>
+        </w:r>
+      </w:hyperlink>
+      <w:r>
+        <w:rPr>
+          <w:rStyle w:val="Hyperlink"/>
+          <w:rFonts w:ascii="Poppins" w:hAnsi="Poppins" w:cs="Poppins"/>
+          <w:color w:val="auto"/>
+          <w:u w:val="none"/>
+          <w:lang w:val="en-US"/>
+        </w:rPr>
+        <w:t xml:space="preserve"> </w:t>
+      </w:r>
+    </w:p>
+    <w:p>
+      <w:pPr>
+        <w:rPr>
+          <w:rFonts w:ascii="Poppins" w:hAnsi="Poppins" w:cs="Poppins"/>
+          <w:lang w:val="en-US"/>
+        </w:rPr>
+      </w:pPr>
+    </w:p>
+    <w:p>
       <w:r>
         <w:t> </w:t>
       </w:r>
@@ -342,7 +375,6 @@
           <w:bCs/>
           <w:sz w:val="28"/>
           <w:szCs w:val="28"/>
-          <w:lang w:val="el-GR"/>
         </w:rPr>
       </w:pPr>
       <w:r>
@@ -769,6 +801,7 @@
   <w:style w:type="character" w:default="1" w:styleId="DefaultParagraphFont">
     <w:name w:val="Default Paragraph Font"/>
     <w:uiPriority w:val="1"/>
+    <w:semiHidden/>
     <w:unhideWhenUsed/>
   </w:style>
   <w:style w:type="table" w:default="1" w:styleId="TableNormal">

</xml_diff>

<commit_message>
Added variable footstep audio for different types of terrain. Added new visuals for the elevator along with animation.
</commit_message>
<xml_diff>
--- a/Essential_Links.docx
+++ b/Essential_Links.docx
@@ -1,12 +1,14 @@
 
 <file path=word/document.xml><?xml version="1.0" encoding="utf-8"?>
-<w:document xmlns:wpc="http://schemas.microsoft.com/office/word/2010/wordprocessingCanvas" xmlns:cx="http://schemas.microsoft.com/office/drawing/2014/chartex" xmlns:cx1="http://schemas.microsoft.com/office/drawing/2015/9/8/chartex" xmlns:cx2="http://schemas.microsoft.com/office/drawing/2015/10/21/chartex" xmlns:cx3="http://schemas.microsoft.com/office/drawing/2016/5/9/chartex" xmlns:cx4="http://schemas.microsoft.com/office/drawing/2016/5/10/chartex" xmlns:cx5="http://schemas.microsoft.com/office/drawing/2016/5/11/chartex" xmlns:cx6="http://schemas.microsoft.com/office/drawing/2016/5/12/chartex" xmlns:cx7="http://schemas.microsoft.com/office/drawing/2016/5/13/chartex" xmlns:cx8="http://schemas.microsoft.com/office/drawing/2016/5/14/chartex" xmlns:mc="http://schemas.openxmlformats.org/markup-compatibility/2006" xmlns:aink="http://schemas.microsoft.com/office/drawing/2016/ink" xmlns:am3d="http://schemas.microsoft.com/office/drawing/2017/model3d" xmlns:o="urn:schemas-microsoft-com:office:office" xmlns:r="http://schemas.openxmlformats.org/officeDocument/2006/relationships" xmlns:m="http://schemas.openxmlformats.org/officeDocument/2006/math" xmlns:v="urn:schemas-microsoft-com:vml" xmlns:wp14="http://schemas.microsoft.com/office/word/2010/wordprocessingDrawing" xmlns:wp="http://schemas.openxmlformats.org/drawingml/2006/wordprocessingDrawing" xmlns:w10="urn:schemas-microsoft-com:office:word" xmlns:w="http://schemas.openxmlformats.org/wordprocessingml/2006/main" xmlns:w14="http://schemas.microsoft.com/office/word/2010/wordml" xmlns:w15="http://schemas.microsoft.com/office/word/2012/wordml" xmlns:w16cex="http://schemas.microsoft.com/office/word/2018/wordml/cex" xmlns:w16cid="http://schemas.microsoft.com/office/word/2016/wordml/cid" xmlns:w16="http://schemas.microsoft.com/office/word/2018/wordml" xmlns:w16sdtdh="http://schemas.microsoft.com/office/word/2020/wordml/sdtdatahash" xmlns:w16se="http://schemas.microsoft.com/office/word/2015/wordml/symex" xmlns:wpg="http://schemas.microsoft.com/office/word/2010/wordprocessingGroup" xmlns:wpi="http://schemas.microsoft.com/office/word/2010/wordprocessingInk" xmlns:wne="http://schemas.microsoft.com/office/word/2006/wordml" xmlns:wps="http://schemas.microsoft.com/office/word/2010/wordprocessingShape" mc:Ignorable="w14 w15 w16se w16cid w16 w16cex w16sdtdh wp14">
+<w:document xmlns:o="urn:schemas-microsoft-com:office:office" xmlns:r="http://schemas.openxmlformats.org/officeDocument/2006/relationships" xmlns:v="urn:schemas-microsoft-com:vml" xmlns:w="http://schemas.openxmlformats.org/wordprocessingml/2006/main" xmlns:w10="urn:schemas-microsoft-com:office:word" xmlns:wp="http://schemas.openxmlformats.org/drawingml/2006/wordprocessingDrawing" xmlns:wps="http://schemas.microsoft.com/office/word/2010/wordprocessingShape" xmlns:wpg="http://schemas.microsoft.com/office/word/2010/wordprocessingGroup" xmlns:mc="http://schemas.openxmlformats.org/markup-compatibility/2006" xmlns:wp14="http://schemas.microsoft.com/office/word/2010/wordprocessingDrawing" xmlns:w14="http://schemas.microsoft.com/office/word/2010/wordml" mc:Ignorable="w14 wp14">
   <w:body>
     <w:p>
       <w:pPr>
+        <w:pStyle w:val="Normal"/>
         <w:rPr>
           <w:rFonts w:ascii="Poppins" w:hAnsi="Poppins" w:cs="Poppins"/>
           <w:b/>
+          <w:b/>
           <w:bCs/>
           <w:sz w:val="28"/>
           <w:szCs w:val="28"/>
@@ -15,7 +17,7 @@
       </w:pPr>
       <w:r>
         <w:rPr>
-          <w:rFonts w:ascii="Cambria" w:hAnsi="Cambria" w:cs="Cambria"/>
+          <w:rFonts w:cs="Cambria" w:ascii="Cambria" w:hAnsi="Cambria"/>
           <w:b/>
           <w:bCs/>
           <w:sz w:val="28"/>
@@ -26,202 +28,233 @@
       </w:r>
       <w:r>
         <w:rPr>
+          <w:rFonts w:cs="Poppins" w:ascii="Poppins" w:hAnsi="Poppins"/>
+          <w:b/>
+          <w:bCs/>
+          <w:sz w:val="28"/>
+          <w:szCs w:val="28"/>
+          <w:lang w:val="el-GR"/>
+        </w:rPr>
+        <w:t xml:space="preserve">: </w:t>
+      </w:r>
+      <w:r>
+        <w:rPr>
+          <w:rFonts w:cs="Cambria" w:ascii="Cambria" w:hAnsi="Cambria"/>
+          <w:b/>
+          <w:bCs/>
+          <w:sz w:val="28"/>
+          <w:szCs w:val="28"/>
+          <w:lang w:val="el-GR"/>
+        </w:rPr>
+        <w:t>Σιάσιος</w:t>
+      </w:r>
+      <w:r>
+        <w:rPr>
+          <w:rFonts w:cs="Poppins" w:ascii="Poppins" w:hAnsi="Poppins"/>
+          <w:b/>
+          <w:bCs/>
+          <w:sz w:val="28"/>
+          <w:szCs w:val="28"/>
+          <w:lang w:val="el-GR"/>
+        </w:rPr>
+        <w:t xml:space="preserve"> </w:t>
+      </w:r>
+      <w:r>
+        <w:rPr>
+          <w:rFonts w:cs="Cambria" w:ascii="Cambria" w:hAnsi="Cambria"/>
+          <w:b/>
+          <w:bCs/>
+          <w:sz w:val="28"/>
+          <w:szCs w:val="28"/>
+          <w:lang w:val="el-GR"/>
+        </w:rPr>
+        <w:t>Κωνσταντίνος</w:t>
+      </w:r>
+    </w:p>
+    <w:p>
+      <w:pPr>
+        <w:pStyle w:val="Normal"/>
+        <w:rPr>
           <w:rFonts w:ascii="Poppins" w:hAnsi="Poppins" w:cs="Poppins"/>
           <w:b/>
+          <w:b/>
+          <w:bCs/>
+          <w:sz w:val="28"/>
+          <w:szCs w:val="28"/>
+          <w:lang w:val="en-US"/>
+        </w:rPr>
+      </w:pPr>
+      <w:r>
+        <w:rPr>
+          <w:rFonts w:cs="Cambria" w:ascii="Cambria" w:hAnsi="Cambria"/>
+          <w:b/>
           <w:bCs/>
           <w:sz w:val="28"/>
           <w:szCs w:val="28"/>
           <w:lang w:val="el-GR"/>
         </w:rPr>
-        <w:t xml:space="preserve">: </w:t>
-      </w:r>
-      <w:r>
-        <w:rPr>
-          <w:rFonts w:ascii="Cambria" w:hAnsi="Cambria" w:cs="Cambria"/>
+        <w:t>Α</w:t>
+      </w:r>
+      <w:r>
+        <w:rPr>
+          <w:rFonts w:cs="Poppins" w:ascii="Poppins" w:hAnsi="Poppins"/>
+          <w:b/>
+          <w:bCs/>
+          <w:sz w:val="28"/>
+          <w:szCs w:val="28"/>
+        </w:rPr>
+        <w:t>.</w:t>
+      </w:r>
+      <w:r>
+        <w:rPr>
+          <w:rFonts w:cs="Cambria" w:ascii="Cambria" w:hAnsi="Cambria"/>
           <w:b/>
           <w:bCs/>
           <w:sz w:val="28"/>
           <w:szCs w:val="28"/>
           <w:lang w:val="el-GR"/>
         </w:rPr>
-        <w:t>Σιάσιος</w:t>
-      </w:r>
-      <w:r>
+        <w:t>Μ</w:t>
+      </w:r>
+      <w:r>
+        <w:rPr>
+          <w:rFonts w:cs="Poppins" w:ascii="Poppins" w:hAnsi="Poppins"/>
+          <w:b/>
+          <w:bCs/>
+          <w:sz w:val="28"/>
+          <w:szCs w:val="28"/>
+        </w:rPr>
+        <w:t>. : 2117168</w:t>
+      </w:r>
+    </w:p>
+    <w:p>
+      <w:pPr>
+        <w:pStyle w:val="Normal"/>
         <w:rPr>
           <w:rFonts w:ascii="Poppins" w:hAnsi="Poppins" w:cs="Poppins"/>
           <w:b/>
-          <w:bCs/>
-          <w:sz w:val="28"/>
-          <w:szCs w:val="28"/>
-          <w:lang w:val="el-GR"/>
-        </w:rPr>
-        <w:t xml:space="preserve"> </w:t>
-      </w:r>
-      <w:r>
-        <w:rPr>
-          <w:rFonts w:ascii="Cambria" w:hAnsi="Cambria" w:cs="Cambria"/>
-          <w:b/>
-          <w:bCs/>
-          <w:sz w:val="28"/>
-          <w:szCs w:val="28"/>
-          <w:lang w:val="el-GR"/>
-        </w:rPr>
-        <w:t>Κωνσταντίνος</w:t>
-      </w:r>
-    </w:p>
-    <w:p>
-      <w:pPr>
+          <w:b/>
+          <w:bCs/>
+          <w:sz w:val="28"/>
+          <w:szCs w:val="28"/>
+        </w:rPr>
+      </w:pPr>
+      <w:r>
+        <w:rPr>
+          <w:rFonts w:cs="Poppins" w:ascii="Poppins" w:hAnsi="Poppins"/>
+          <w:b/>
+          <w:bCs/>
+          <w:sz w:val="28"/>
+          <w:szCs w:val="28"/>
+        </w:rPr>
+      </w:r>
+    </w:p>
+    <w:p>
+      <w:pPr>
+        <w:pStyle w:val="Normal"/>
         <w:rPr>
           <w:rFonts w:ascii="Poppins" w:hAnsi="Poppins" w:cs="Poppins"/>
           <w:b/>
-          <w:bCs/>
-          <w:sz w:val="28"/>
-          <w:szCs w:val="28"/>
-          <w:lang w:val="en-US"/>
-        </w:rPr>
-      </w:pPr>
-      <w:r>
-        <w:rPr>
-          <w:rFonts w:ascii="Cambria" w:hAnsi="Cambria" w:cs="Cambria"/>
-          <w:b/>
-          <w:bCs/>
-          <w:sz w:val="28"/>
-          <w:szCs w:val="28"/>
-          <w:lang w:val="el-GR"/>
-        </w:rPr>
-        <w:t>Α</w:t>
-      </w:r>
-      <w:r>
+          <w:b/>
+          <w:bCs/>
+          <w:sz w:val="28"/>
+          <w:szCs w:val="28"/>
+        </w:rPr>
+      </w:pPr>
+      <w:r>
+        <w:rPr>
+          <w:rFonts w:cs="Poppins" w:ascii="Poppins" w:hAnsi="Poppins"/>
+          <w:b/>
+          <w:bCs/>
+          <w:sz w:val="28"/>
+          <w:szCs w:val="28"/>
+        </w:rPr>
+        <w:t>Game Story:</w:t>
+      </w:r>
+    </w:p>
+    <w:p>
+      <w:pPr>
+        <w:pStyle w:val="Normal"/>
         <w:rPr>
           <w:rFonts w:ascii="Poppins" w:hAnsi="Poppins" w:cs="Poppins"/>
-          <w:b/>
-          <w:bCs/>
-          <w:sz w:val="28"/>
-          <w:szCs w:val="28"/>
-        </w:rPr>
-        <w:t>.</w:t>
-      </w:r>
-      <w:r>
-        <w:rPr>
-          <w:rFonts w:ascii="Cambria" w:hAnsi="Cambria" w:cs="Cambria"/>
-          <w:b/>
-          <w:bCs/>
-          <w:sz w:val="28"/>
-          <w:szCs w:val="28"/>
-          <w:lang w:val="el-GR"/>
-        </w:rPr>
-        <w:t>Μ</w:t>
-      </w:r>
-      <w:r>
+        </w:rPr>
+      </w:pPr>
+      <w:r>
+        <w:rPr>
+          <w:rFonts w:cs="Poppins" w:ascii="Poppins" w:hAnsi="Poppins"/>
+        </w:rPr>
+        <w:t>The Planet was taken over by the ever independently evolving androids that humans created. The year is 2062. The androids are sucking electricity from every source they can find, which includes lamps, generators, toasters and even whole cities. Our hero, in their journey to survive, stumble over a destroyed city that lives under the light of gas lamps. As they get close to the residents of the city, they feel obligated to help them get back their electricity, by destroying the android forces, and maybe even spark a revolution.</w:t>
+      </w:r>
+    </w:p>
+    <w:p>
+      <w:pPr>
+        <w:pStyle w:val="Normal"/>
         <w:rPr>
           <w:rFonts w:ascii="Poppins" w:hAnsi="Poppins" w:cs="Poppins"/>
           <w:b/>
-          <w:bCs/>
-          <w:sz w:val="28"/>
-          <w:szCs w:val="28"/>
-        </w:rPr>
-        <w:t>. : 2117168</w:t>
-      </w:r>
-    </w:p>
-    <w:p>
-      <w:pPr>
+          <w:b/>
+          <w:bCs/>
+          <w:sz w:val="28"/>
+          <w:szCs w:val="28"/>
+          <w:lang w:val="en-US"/>
+        </w:rPr>
+      </w:pPr>
+      <w:r>
+        <w:rPr>
+          <w:rFonts w:cs="Poppins" w:ascii="Poppins" w:hAnsi="Poppins"/>
+          <w:b/>
+          <w:bCs/>
+          <w:sz w:val="28"/>
+          <w:szCs w:val="28"/>
+          <w:lang w:val="en-US"/>
+        </w:rPr>
+      </w:r>
+    </w:p>
+    <w:p>
+      <w:pPr>
+        <w:pStyle w:val="Normal"/>
         <w:rPr>
           <w:rFonts w:ascii="Poppins" w:hAnsi="Poppins" w:cs="Poppins"/>
           <w:b/>
-          <w:bCs/>
-          <w:sz w:val="28"/>
-          <w:szCs w:val="28"/>
-        </w:rPr>
-      </w:pPr>
-    </w:p>
-    <w:p>
-      <w:pPr>
+          <w:b/>
+          <w:bCs/>
+          <w:sz w:val="28"/>
+          <w:szCs w:val="28"/>
+          <w:lang w:val="en-US"/>
+        </w:rPr>
+      </w:pPr>
+      <w:r>
+        <w:rPr>
+          <w:rFonts w:cs="Poppins" w:ascii="Poppins" w:hAnsi="Poppins"/>
+          <w:b/>
+          <w:bCs/>
+          <w:sz w:val="28"/>
+          <w:szCs w:val="28"/>
+          <w:lang w:val="en-US"/>
+        </w:rPr>
+        <w:t>Coding Tutorials</w:t>
+      </w:r>
+    </w:p>
+    <w:p>
+      <w:pPr>
+        <w:pStyle w:val="Normal"/>
         <w:rPr>
           <w:rFonts w:ascii="Poppins" w:hAnsi="Poppins" w:cs="Poppins"/>
-          <w:b/>
-          <w:bCs/>
-          <w:sz w:val="28"/>
-          <w:szCs w:val="28"/>
-        </w:rPr>
-      </w:pPr>
-      <w:r>
-        <w:rPr>
-          <w:rFonts w:ascii="Poppins" w:hAnsi="Poppins" w:cs="Poppins"/>
-          <w:b/>
-          <w:bCs/>
-          <w:sz w:val="28"/>
-          <w:szCs w:val="28"/>
-        </w:rPr>
-        <w:t>Game Story:</w:t>
-      </w:r>
-    </w:p>
-    <w:p>
-      <w:pPr>
-        <w:rPr>
-          <w:rFonts w:ascii="Poppins" w:hAnsi="Poppins" w:cs="Poppins"/>
-        </w:rPr>
-      </w:pPr>
-      <w:r>
-        <w:rPr>
-          <w:rFonts w:ascii="Poppins" w:hAnsi="Poppins" w:cs="Poppins"/>
-        </w:rPr>
-        <w:t>The Planet was taken over by the ever independently evolving androids that humans created. The year is 2062. The androids are sucking electricity from every source they can find, which includes lamps, generators, toasters and even whole cities. Our hero, in their journey to survive, stumble over a destroyed city that lives under the light of gas lamps. As they get close to the residents of the city, they feel obligated to help them get back their electricity, by destroying the android forces, and maybe even spark a revolution.</w:t>
-      </w:r>
-    </w:p>
-    <w:p>
-      <w:pPr>
-        <w:rPr>
-          <w:rFonts w:ascii="Poppins" w:hAnsi="Poppins" w:cs="Poppins"/>
-          <w:b/>
-          <w:bCs/>
-          <w:sz w:val="28"/>
-          <w:szCs w:val="28"/>
-          <w:lang w:val="en-US"/>
-        </w:rPr>
-      </w:pPr>
-    </w:p>
-    <w:p>
-      <w:pPr>
-        <w:rPr>
-          <w:rFonts w:ascii="Poppins" w:hAnsi="Poppins" w:cs="Poppins"/>
-          <w:b/>
-          <w:bCs/>
-          <w:sz w:val="28"/>
-          <w:szCs w:val="28"/>
-          <w:lang w:val="en-US"/>
-        </w:rPr>
-      </w:pPr>
-      <w:r>
-        <w:rPr>
-          <w:rFonts w:ascii="Poppins" w:hAnsi="Poppins" w:cs="Poppins"/>
-          <w:b/>
-          <w:bCs/>
-          <w:sz w:val="28"/>
-          <w:szCs w:val="28"/>
-          <w:lang w:val="en-US"/>
-        </w:rPr>
-        <w:t>Coding Tutorials</w:t>
-      </w:r>
-    </w:p>
-    <w:p>
-      <w:pPr>
-        <w:rPr>
-          <w:rFonts w:ascii="Poppins" w:hAnsi="Poppins" w:cs="Poppins"/>
-          <w:lang w:val="en-US"/>
-        </w:rPr>
-      </w:pPr>
-      <w:r>
-        <w:rPr>
-          <w:rFonts w:ascii="Poppins" w:hAnsi="Poppins" w:cs="Poppins"/>
+          <w:lang w:val="en-US"/>
+        </w:rPr>
+      </w:pPr>
+      <w:r>
+        <w:rPr>
+          <w:rFonts w:cs="Poppins" w:ascii="Poppins" w:hAnsi="Poppins"/>
           <w:lang w:val="en-US"/>
         </w:rPr>
         <w:t xml:space="preserve">Movement: </w:t>
       </w:r>
-      <w:hyperlink r:id="rId4" w:history="1">
+      <w:hyperlink r:id="rId2">
         <w:r>
           <w:rPr>
-            <w:rStyle w:val="Hyperlink"/>
-            <w:rFonts w:ascii="Poppins" w:hAnsi="Poppins" w:cs="Poppins"/>
+            <w:rStyle w:val="InternetLink"/>
+            <w:rFonts w:cs="Poppins" w:ascii="Poppins" w:hAnsi="Poppins"/>
             <w:lang w:val="en-US"/>
           </w:rPr>
           <w:t>https://www.youtube.com/watch?v=dwcT-Dch0bA</w:t>
@@ -230,16 +263,17 @@
     </w:p>
     <w:p>
       <w:pPr>
+        <w:pStyle w:val="Normal"/>
         <w:rPr>
           <w:rFonts w:ascii="Poppins" w:hAnsi="Poppins" w:cs="Poppins"/>
           <w:lang w:val="en-US"/>
         </w:rPr>
       </w:pPr>
-      <w:hyperlink r:id="rId5" w:history="1">
+      <w:hyperlink r:id="rId3">
         <w:r>
           <w:rPr>
-            <w:rStyle w:val="Hyperlink"/>
-            <w:rFonts w:ascii="Poppins" w:hAnsi="Poppins" w:cs="Poppins"/>
+            <w:rStyle w:val="InternetLink"/>
+            <w:rFonts w:cs="Poppins" w:ascii="Poppins" w:hAnsi="Poppins"/>
             <w:lang w:val="en-US"/>
           </w:rPr>
           <w:t>https://youtu.be/XQ_w9iZl0UM</w:t>
@@ -248,24 +282,25 @@
     </w:p>
     <w:p>
       <w:pPr>
-        <w:rPr>
-          <w:rStyle w:val="Hyperlink"/>
+        <w:pStyle w:val="Normal"/>
+        <w:rPr>
+          <w:rStyle w:val="InternetLink"/>
           <w:rFonts w:ascii="Poppins" w:hAnsi="Poppins" w:cs="Poppins"/>
           <w:lang w:val="en-US"/>
         </w:rPr>
       </w:pPr>
       <w:r>
         <w:rPr>
-          <w:rFonts w:ascii="Poppins" w:hAnsi="Poppins" w:cs="Poppins"/>
+          <w:rFonts w:cs="Poppins" w:ascii="Poppins" w:hAnsi="Poppins"/>
           <w:lang w:val="en-US"/>
         </w:rPr>
         <w:t xml:space="preserve">Save/Load: </w:t>
       </w:r>
-      <w:hyperlink r:id="rId6" w:history="1">
+      <w:hyperlink r:id="rId4">
         <w:r>
           <w:rPr>
-            <w:rStyle w:val="Hyperlink"/>
-            <w:rFonts w:ascii="Poppins" w:hAnsi="Poppins" w:cs="Poppins"/>
+            <w:rStyle w:val="InternetLink"/>
+            <w:rFonts w:cs="Poppins" w:ascii="Poppins" w:hAnsi="Poppins"/>
             <w:lang w:val="en-US"/>
           </w:rPr>
           <w:t>https://www.youtube.com/watch?v=XOjd_qU2Ido</w:t>
@@ -274,8 +309,9 @@
     </w:p>
     <w:p>
       <w:pPr>
-        <w:rPr>
-          <w:rStyle w:val="Hyperlink"/>
+        <w:pStyle w:val="Normal"/>
+        <w:rPr>
+          <w:rStyle w:val="InternetLink"/>
           <w:rFonts w:ascii="Poppins" w:hAnsi="Poppins" w:cs="Poppins"/>
           <w:color w:val="auto"/>
           <w:u w:val="none"/>
@@ -284,19 +320,19 @@
       </w:pPr>
       <w:r>
         <w:rPr>
-          <w:rStyle w:val="Hyperlink"/>
-          <w:rFonts w:ascii="Poppins" w:hAnsi="Poppins" w:cs="Poppins"/>
+          <w:rStyle w:val="InternetLink"/>
+          <w:rFonts w:cs="Poppins" w:ascii="Poppins" w:hAnsi="Poppins"/>
           <w:color w:val="auto"/>
           <w:u w:val="none"/>
           <w:lang w:val="en-US"/>
         </w:rPr>
         <w:t xml:space="preserve">Coroutines: </w:t>
       </w:r>
-      <w:hyperlink r:id="rId7" w:history="1">
+      <w:hyperlink r:id="rId5">
         <w:r>
           <w:rPr>
-            <w:rStyle w:val="Hyperlink"/>
-            <w:rFonts w:ascii="Poppins" w:hAnsi="Poppins" w:cs="Poppins"/>
+            <w:rStyle w:val="InternetLink"/>
+            <w:rFonts w:cs="Poppins" w:ascii="Poppins" w:hAnsi="Poppins"/>
             <w:lang w:val="en-US"/>
           </w:rPr>
           <w:t>https://docs.unity3d.com/ScriptReference/MonoBehaviour.StartCoroutine.html</w:t>
@@ -304,40 +340,41 @@
       </w:hyperlink>
       <w:r>
         <w:rPr>
-          <w:rStyle w:val="Hyperlink"/>
+          <w:rStyle w:val="InternetLink"/>
+          <w:rFonts w:cs="Poppins" w:ascii="Poppins" w:hAnsi="Poppins"/>
+          <w:color w:val="auto"/>
+          <w:u w:val="none"/>
+          <w:lang w:val="en-US"/>
+        </w:rPr>
+        <w:t xml:space="preserve"> </w:t>
+      </w:r>
+    </w:p>
+    <w:p>
+      <w:pPr>
+        <w:pStyle w:val="Normal"/>
+        <w:rPr>
+          <w:rStyle w:val="InternetLink"/>
           <w:rFonts w:ascii="Poppins" w:hAnsi="Poppins" w:cs="Poppins"/>
           <w:color w:val="auto"/>
           <w:u w:val="none"/>
           <w:lang w:val="en-US"/>
         </w:rPr>
-        <w:t xml:space="preserve"> </w:t>
-      </w:r>
-    </w:p>
-    <w:p>
-      <w:pPr>
-        <w:rPr>
-          <w:rStyle w:val="Hyperlink"/>
-          <w:rFonts w:ascii="Poppins" w:hAnsi="Poppins" w:cs="Poppins"/>
+      </w:pPr>
+      <w:r>
+        <w:rPr>
+          <w:rStyle w:val="InternetLink"/>
+          <w:rFonts w:cs="Poppins" w:ascii="Poppins" w:hAnsi="Poppins"/>
           <w:color w:val="auto"/>
           <w:u w:val="none"/>
           <w:lang w:val="en-US"/>
         </w:rPr>
-      </w:pPr>
-      <w:r>
-        <w:rPr>
-          <w:rStyle w:val="Hyperlink"/>
-          <w:rFonts w:ascii="Poppins" w:hAnsi="Poppins" w:cs="Poppins"/>
-          <w:color w:val="auto"/>
-          <w:u w:val="none"/>
-          <w:lang w:val="en-US"/>
-        </w:rPr>
         <w:t xml:space="preserve">Animation Layers: </w:t>
       </w:r>
-      <w:hyperlink r:id="rId8" w:history="1">
+      <w:hyperlink r:id="rId6">
         <w:r>
           <w:rPr>
-            <w:rStyle w:val="Hyperlink"/>
-            <w:rFonts w:ascii="Poppins" w:hAnsi="Poppins" w:cs="Poppins"/>
+            <w:rStyle w:val="InternetLink"/>
+            <w:rFonts w:cs="Poppins" w:ascii="Poppins" w:hAnsi="Poppins"/>
             <w:lang w:val="en-US"/>
           </w:rPr>
           <w:t>https://www.youtube.com/watch?v=n-3sK-cPIBY</w:t>
@@ -345,8 +382,8 @@
       </w:hyperlink>
       <w:r>
         <w:rPr>
-          <w:rStyle w:val="Hyperlink"/>
-          <w:rFonts w:ascii="Poppins" w:hAnsi="Poppins" w:cs="Poppins"/>
+          <w:rStyle w:val="InternetLink"/>
+          <w:rFonts w:cs="Poppins" w:ascii="Poppins" w:hAnsi="Poppins"/>
           <w:color w:val="auto"/>
           <w:u w:val="none"/>
           <w:lang w:val="en-US"/>
@@ -356,30 +393,44 @@
     </w:p>
     <w:p>
       <w:pPr>
+        <w:pStyle w:val="Normal"/>
         <w:rPr>
           <w:rFonts w:ascii="Poppins" w:hAnsi="Poppins" w:cs="Poppins"/>
           <w:lang w:val="en-US"/>
         </w:rPr>
       </w:pPr>
-    </w:p>
-    <w:p>
-      <w:r>
+      <w:r>
+        <w:rPr>
+          <w:rFonts w:cs="Poppins" w:ascii="Poppins" w:hAnsi="Poppins"/>
+          <w:lang w:val="en-US"/>
+        </w:rPr>
+      </w:r>
+    </w:p>
+    <w:p>
+      <w:pPr>
+        <w:pStyle w:val="Normal"/>
+        <w:rPr/>
+      </w:pPr>
+      <w:r>
+        <w:rPr/>
         <w:t> </w:t>
       </w:r>
     </w:p>
     <w:p>
       <w:pPr>
+        <w:pStyle w:val="Normal"/>
         <w:rPr>
           <w:rFonts w:cs="Poppins"/>
           <w:b/>
-          <w:bCs/>
-          <w:sz w:val="28"/>
-          <w:szCs w:val="28"/>
-        </w:rPr>
-      </w:pPr>
-      <w:r>
-        <w:rPr>
-          <w:rFonts w:ascii="Poppins" w:hAnsi="Poppins" w:cs="Poppins"/>
+          <w:b/>
+          <w:bCs/>
+          <w:sz w:val="28"/>
+          <w:szCs w:val="28"/>
+        </w:rPr>
+      </w:pPr>
+      <w:r>
+        <w:rPr>
+          <w:rFonts w:cs="Poppins" w:ascii="Poppins" w:hAnsi="Poppins"/>
           <w:b/>
           <w:bCs/>
           <w:sz w:val="28"/>
@@ -389,22 +440,86 @@
         <w:t>Assets</w:t>
       </w:r>
     </w:p>
+    <w:p>
+      <w:pPr>
+        <w:pStyle w:val="Normal"/>
+        <w:rPr>
+          <w:b/>
+          <w:b/>
+          <w:bCs/>
+          <w:sz w:val="24"/>
+          <w:szCs w:val="24"/>
+        </w:rPr>
+      </w:pPr>
+      <w:r>
+        <w:rPr>
+          <w:rFonts w:cs="Poppins" w:ascii="Poppins" w:hAnsi="Poppins"/>
+          <w:b/>
+          <w:bCs/>
+          <w:sz w:val="24"/>
+          <w:szCs w:val="24"/>
+          <w:lang w:val="en-US"/>
+        </w:rPr>
+        <w:t>Sounds:</w:t>
+      </w:r>
+    </w:p>
+    <w:p>
+      <w:pPr>
+        <w:pStyle w:val="Normal"/>
+        <w:spacing w:before="0" w:after="160"/>
+        <w:rPr>
+          <w:b w:val="false"/>
+          <w:b w:val="false"/>
+          <w:bCs w:val="false"/>
+          <w:sz w:val="22"/>
+          <w:szCs w:val="22"/>
+        </w:rPr>
+      </w:pPr>
+      <w:r>
+        <w:rPr>
+          <w:rFonts w:cs="Poppins" w:ascii="Poppins" w:hAnsi="Poppins"/>
+          <w:b w:val="false"/>
+          <w:bCs w:val="false"/>
+          <w:sz w:val="22"/>
+          <w:szCs w:val="22"/>
+          <w:lang w:val="en-US"/>
+        </w:rPr>
+        <w:t xml:space="preserve">Footstep: </w:t>
+      </w:r>
+      <w:hyperlink r:id="rId7">
+        <w:r>
+          <w:rPr>
+            <w:rStyle w:val="InternetLink"/>
+            <w:rFonts w:cs="Poppins" w:ascii="Poppins" w:hAnsi="Poppins"/>
+            <w:b w:val="false"/>
+            <w:bCs w:val="false"/>
+            <w:sz w:val="22"/>
+            <w:szCs w:val="22"/>
+            <w:lang w:val="en-US"/>
+          </w:rPr>
+          <w:t>https://freesound.org/people/test_sound/sounds/464265/</w:t>
+        </w:r>
+      </w:hyperlink>
+    </w:p>
     <w:sectPr>
+      <w:type w:val="nextPage"/>
       <w:pgSz w:w="11906" w:h="16838"/>
-      <w:pgMar w:top="1440" w:right="1440" w:bottom="1440" w:left="1440" w:header="708" w:footer="708" w:gutter="0"/>
-      <w:cols w:space="708"/>
-      <w:docGrid w:linePitch="360"/>
+      <w:pgMar w:left="1440" w:right="1440" w:header="0" w:top="1440" w:footer="0" w:bottom="1440" w:gutter="0"/>
+      <w:pgNumType w:fmt="decimal"/>
+      <w:formProt w:val="false"/>
+      <w:textDirection w:val="lrTb"/>
+      <w:docGrid w:type="default" w:linePitch="360" w:charSpace="4096"/>
     </w:sectPr>
   </w:body>
 </w:document>
 </file>
 
 <file path=word/styles.xml><?xml version="1.0" encoding="utf-8"?>
-<w:styles xmlns:mc="http://schemas.openxmlformats.org/markup-compatibility/2006" xmlns:r="http://schemas.openxmlformats.org/officeDocument/2006/relationships" xmlns:w="http://schemas.openxmlformats.org/wordprocessingml/2006/main" xmlns:w14="http://schemas.microsoft.com/office/word/2010/wordml" xmlns:w15="http://schemas.microsoft.com/office/word/2012/wordml" xmlns:w16cex="http://schemas.microsoft.com/office/word/2018/wordml/cex" xmlns:w16cid="http://schemas.microsoft.com/office/word/2016/wordml/cid" xmlns:w16="http://schemas.microsoft.com/office/word/2018/wordml" xmlns:w16sdtdh="http://schemas.microsoft.com/office/word/2020/wordml/sdtdatahash" xmlns:w16se="http://schemas.microsoft.com/office/word/2015/wordml/symex" mc:Ignorable="w14 w15 w16se w16cid w16 w16cex w16sdtdh">
+<w:styles xmlns:w="http://schemas.openxmlformats.org/wordprocessingml/2006/main" xmlns:w14="http://schemas.microsoft.com/office/word/2010/wordml" xmlns:mc="http://schemas.openxmlformats.org/markup-compatibility/2006" mc:Ignorable="w14">
   <w:docDefaults>
     <w:rPrDefault>
       <w:rPr>
-        <w:rFonts w:asciiTheme="minorHAnsi" w:eastAsiaTheme="minorHAnsi" w:hAnsiTheme="minorHAnsi" w:cstheme="minorBidi"/>
+        <w:rFonts w:ascii="Calibri" w:hAnsi="Calibri" w:eastAsia="Calibri" w:cs="" w:asciiTheme="minorHAnsi" w:cstheme="minorBidi" w:eastAsiaTheme="minorHAnsi" w:hAnsiTheme="minorHAnsi"/>
         <w:sz w:val="22"/>
         <w:szCs w:val="22"/>
         <w:lang w:val="en-GB" w:eastAsia="en-US" w:bidi="ar-SA"/>
@@ -412,21 +527,21 @@
     </w:rPrDefault>
     <w:pPrDefault>
       <w:pPr>
-        <w:spacing w:after="160" w:line="259" w:lineRule="auto"/>
+        <w:suppressAutoHyphens w:val="true"/>
       </w:pPr>
     </w:pPrDefault>
   </w:docDefaults>
   <w:latentStyles w:defLockedState="0" w:defUIPriority="99" w:defSemiHidden="0" w:defUnhideWhenUsed="0" w:defQFormat="0" w:count="376">
     <w:lsdException w:name="Normal" w:uiPriority="0" w:qFormat="1"/>
     <w:lsdException w:name="heading 1" w:uiPriority="9" w:qFormat="1"/>
-    <w:lsdException w:name="heading 2" w:semiHidden="1" w:uiPriority="9" w:unhideWhenUsed="1" w:qFormat="1"/>
-    <w:lsdException w:name="heading 3" w:semiHidden="1" w:uiPriority="9" w:unhideWhenUsed="1" w:qFormat="1"/>
-    <w:lsdException w:name="heading 4" w:semiHidden="1" w:uiPriority="9" w:unhideWhenUsed="1" w:qFormat="1"/>
-    <w:lsdException w:name="heading 5" w:semiHidden="1" w:uiPriority="9" w:unhideWhenUsed="1" w:qFormat="1"/>
-    <w:lsdException w:name="heading 6" w:semiHidden="1" w:uiPriority="9" w:unhideWhenUsed="1" w:qFormat="1"/>
-    <w:lsdException w:name="heading 7" w:semiHidden="1" w:uiPriority="9" w:unhideWhenUsed="1" w:qFormat="1"/>
-    <w:lsdException w:name="heading 8" w:semiHidden="1" w:uiPriority="9" w:unhideWhenUsed="1" w:qFormat="1"/>
-    <w:lsdException w:name="heading 9" w:semiHidden="1" w:uiPriority="9" w:unhideWhenUsed="1" w:qFormat="1"/>
+    <w:lsdException w:name="heading 2" w:uiPriority="9" w:semiHidden="1" w:unhideWhenUsed="1" w:qFormat="1"/>
+    <w:lsdException w:name="heading 3" w:uiPriority="9" w:semiHidden="1" w:unhideWhenUsed="1" w:qFormat="1"/>
+    <w:lsdException w:name="heading 4" w:uiPriority="9" w:semiHidden="1" w:unhideWhenUsed="1" w:qFormat="1"/>
+    <w:lsdException w:name="heading 5" w:uiPriority="9" w:semiHidden="1" w:unhideWhenUsed="1" w:qFormat="1"/>
+    <w:lsdException w:name="heading 6" w:uiPriority="9" w:semiHidden="1" w:unhideWhenUsed="1" w:qFormat="1"/>
+    <w:lsdException w:name="heading 7" w:uiPriority="9" w:semiHidden="1" w:unhideWhenUsed="1" w:qFormat="1"/>
+    <w:lsdException w:name="heading 8" w:uiPriority="9" w:semiHidden="1" w:unhideWhenUsed="1" w:qFormat="1"/>
+    <w:lsdException w:name="heading 9" w:uiPriority="9" w:semiHidden="1" w:unhideWhenUsed="1" w:qFormat="1"/>
     <w:lsdException w:name="index 1" w:semiHidden="1" w:unhideWhenUsed="1"/>
     <w:lsdException w:name="index 2" w:semiHidden="1" w:unhideWhenUsed="1"/>
     <w:lsdException w:name="index 3" w:semiHidden="1" w:unhideWhenUsed="1"/>
@@ -436,22 +551,22 @@
     <w:lsdException w:name="index 7" w:semiHidden="1" w:unhideWhenUsed="1"/>
     <w:lsdException w:name="index 8" w:semiHidden="1" w:unhideWhenUsed="1"/>
     <w:lsdException w:name="index 9" w:semiHidden="1" w:unhideWhenUsed="1"/>
-    <w:lsdException w:name="toc 1" w:semiHidden="1" w:uiPriority="39" w:unhideWhenUsed="1"/>
-    <w:lsdException w:name="toc 2" w:semiHidden="1" w:uiPriority="39" w:unhideWhenUsed="1"/>
-    <w:lsdException w:name="toc 3" w:semiHidden="1" w:uiPriority="39" w:unhideWhenUsed="1"/>
-    <w:lsdException w:name="toc 4" w:semiHidden="1" w:uiPriority="39" w:unhideWhenUsed="1"/>
-    <w:lsdException w:name="toc 5" w:semiHidden="1" w:uiPriority="39" w:unhideWhenUsed="1"/>
-    <w:lsdException w:name="toc 6" w:semiHidden="1" w:uiPriority="39" w:unhideWhenUsed="1"/>
-    <w:lsdException w:name="toc 7" w:semiHidden="1" w:uiPriority="39" w:unhideWhenUsed="1"/>
-    <w:lsdException w:name="toc 8" w:semiHidden="1" w:uiPriority="39" w:unhideWhenUsed="1"/>
-    <w:lsdException w:name="toc 9" w:semiHidden="1" w:uiPriority="39" w:unhideWhenUsed="1"/>
+    <w:lsdException w:name="toc 1" w:uiPriority="39" w:semiHidden="1" w:unhideWhenUsed="1"/>
+    <w:lsdException w:name="toc 2" w:uiPriority="39" w:semiHidden="1" w:unhideWhenUsed="1"/>
+    <w:lsdException w:name="toc 3" w:uiPriority="39" w:semiHidden="1" w:unhideWhenUsed="1"/>
+    <w:lsdException w:name="toc 4" w:uiPriority="39" w:semiHidden="1" w:unhideWhenUsed="1"/>
+    <w:lsdException w:name="toc 5" w:uiPriority="39" w:semiHidden="1" w:unhideWhenUsed="1"/>
+    <w:lsdException w:name="toc 6" w:uiPriority="39" w:semiHidden="1" w:unhideWhenUsed="1"/>
+    <w:lsdException w:name="toc 7" w:uiPriority="39" w:semiHidden="1" w:unhideWhenUsed="1"/>
+    <w:lsdException w:name="toc 8" w:uiPriority="39" w:semiHidden="1" w:unhideWhenUsed="1"/>
+    <w:lsdException w:name="toc 9" w:uiPriority="39" w:semiHidden="1" w:unhideWhenUsed="1"/>
     <w:lsdException w:name="Normal Indent" w:semiHidden="1" w:unhideWhenUsed="1"/>
     <w:lsdException w:name="footnote text" w:semiHidden="1" w:unhideWhenUsed="1"/>
     <w:lsdException w:name="annotation text" w:semiHidden="1" w:unhideWhenUsed="1"/>
     <w:lsdException w:name="header" w:semiHidden="1" w:unhideWhenUsed="1"/>
     <w:lsdException w:name="footer" w:semiHidden="1" w:unhideWhenUsed="1"/>
     <w:lsdException w:name="index heading" w:semiHidden="1" w:unhideWhenUsed="1"/>
-    <w:lsdException w:name="caption" w:semiHidden="1" w:uiPriority="35" w:unhideWhenUsed="1" w:qFormat="1"/>
+    <w:lsdException w:name="caption" w:uiPriority="35" w:semiHidden="1" w:unhideWhenUsed="1" w:qFormat="1"/>
     <w:lsdException w:name="table of figures" w:semiHidden="1" w:unhideWhenUsed="1"/>
     <w:lsdException w:name="envelope address" w:semiHidden="1" w:unhideWhenUsed="1"/>
     <w:lsdException w:name="envelope return" w:semiHidden="1" w:unhideWhenUsed="1"/>
@@ -482,7 +597,7 @@
     <w:lsdException w:name="Title" w:uiPriority="10" w:qFormat="1"/>
     <w:lsdException w:name="Closing" w:semiHidden="1" w:unhideWhenUsed="1"/>
     <w:lsdException w:name="Signature" w:semiHidden="1" w:unhideWhenUsed="1"/>
-    <w:lsdException w:name="Default Paragraph Font" w:semiHidden="1" w:uiPriority="1" w:unhideWhenUsed="1"/>
+    <w:lsdException w:name="Default Paragraph Font" w:uiPriority="1" w:semiHidden="1" w:unhideWhenUsed="1"/>
     <w:lsdException w:name="Body Text" w:semiHidden="1" w:unhideWhenUsed="1"/>
     <w:lsdException w:name="Body Text Indent" w:semiHidden="1" w:unhideWhenUsed="1"/>
     <w:lsdException w:name="List Continue" w:semiHidden="1" w:unhideWhenUsed="1"/>
@@ -682,8 +797,8 @@
     <w:lsdException w:name="Subtle Reference" w:uiPriority="31" w:qFormat="1"/>
     <w:lsdException w:name="Intense Reference" w:uiPriority="32" w:qFormat="1"/>
     <w:lsdException w:name="Book Title" w:uiPriority="33" w:qFormat="1"/>
-    <w:lsdException w:name="Bibliography" w:semiHidden="1" w:uiPriority="37" w:unhideWhenUsed="1"/>
-    <w:lsdException w:name="TOC Heading" w:semiHidden="1" w:uiPriority="39" w:unhideWhenUsed="1" w:qFormat="1"/>
+    <w:lsdException w:name="Bibliography" w:uiPriority="37" w:semiHidden="1" w:unhideWhenUsed="1"/>
+    <w:lsdException w:name="TOC Heading" w:uiPriority="39" w:semiHidden="1" w:unhideWhenUsed="1" w:qFormat="1"/>
     <w:lsdException w:name="Plain Table 1" w:uiPriority="41"/>
     <w:lsdException w:name="Plain Table 2" w:uiPriority="42"/>
     <w:lsdException w:name="Plain Table 3" w:uiPriority="43"/>
@@ -794,43 +909,38 @@
     <w:lsdException w:name="Unresolved Mention" w:semiHidden="1" w:unhideWhenUsed="1"/>
     <w:lsdException w:name="Smart Link" w:semiHidden="1" w:unhideWhenUsed="1"/>
   </w:latentStyles>
-  <w:style w:type="paragraph" w:default="1" w:styleId="Normal">
+  <w:style w:type="paragraph" w:styleId="Normal" w:default="1">
     <w:name w:val="Normal"/>
     <w:qFormat/>
+    <w:pPr>
+      <w:widowControl/>
+      <w:bidi w:val="0"/>
+      <w:spacing w:lineRule="auto" w:line="259" w:before="0" w:after="160"/>
+      <w:jc w:val="left"/>
+    </w:pPr>
+    <w:rPr>
+      <w:rFonts w:ascii="Calibri" w:hAnsi="Calibri" w:eastAsia="Calibri" w:cs="" w:asciiTheme="minorHAnsi" w:cstheme="minorBidi" w:eastAsiaTheme="minorHAnsi" w:hAnsiTheme="minorHAnsi"/>
+      <w:color w:val="auto"/>
+      <w:kern w:val="0"/>
+      <w:sz w:val="22"/>
+      <w:szCs w:val="22"/>
+      <w:lang w:val="en-GB" w:eastAsia="en-US" w:bidi="ar-SA"/>
+    </w:rPr>
   </w:style>
-  <w:style w:type="character" w:default="1" w:styleId="DefaultParagraphFont">
+  <w:style w:type="character" w:styleId="DefaultParagraphFont" w:default="1">
     <w:name w:val="Default Paragraph Font"/>
     <w:uiPriority w:val="1"/>
     <w:semiHidden/>
     <w:unhideWhenUsed/>
+    <w:qFormat/>
+    <w:rPr/>
   </w:style>
-  <w:style w:type="table" w:default="1" w:styleId="TableNormal">
-    <w:name w:val="Normal Table"/>
-    <w:uiPriority w:val="99"/>
-    <w:semiHidden/>
-    <w:unhideWhenUsed/>
-    <w:tblPr>
-      <w:tblInd w:w="0" w:type="dxa"/>
-      <w:tblCellMar>
-        <w:top w:w="0" w:type="dxa"/>
-        <w:left w:w="108" w:type="dxa"/>
-        <w:bottom w:w="0" w:type="dxa"/>
-        <w:right w:w="108" w:type="dxa"/>
-      </w:tblCellMar>
-    </w:tblPr>
-  </w:style>
-  <w:style w:type="numbering" w:default="1" w:styleId="NoList">
-    <w:name w:val="No List"/>
-    <w:uiPriority w:val="99"/>
-    <w:semiHidden/>
-    <w:unhideWhenUsed/>
-  </w:style>
-  <w:style w:type="character" w:styleId="Hyperlink">
+  <w:style w:type="character" w:styleId="InternetLink">
     <w:name w:val="Hyperlink"/>
     <w:basedOn w:val="DefaultParagraphFont"/>
     <w:uiPriority w:val="99"/>
     <w:unhideWhenUsed/>
-    <w:rsid w:val="00F31C40"/>
+    <w:rsid w:val="00f31c40"/>
     <w:rPr>
       <w:color w:val="0563C1" w:themeColor="hyperlink"/>
       <w:u w:val="single"/>
@@ -842,11 +952,91 @@
     <w:uiPriority w:val="99"/>
     <w:semiHidden/>
     <w:unhideWhenUsed/>
-    <w:rsid w:val="00F31C40"/>
+    <w:qFormat/>
+    <w:rsid w:val="00f31c40"/>
     <w:rPr>
       <w:color w:val="605E5C"/>
-      <w:shd w:val="clear" w:color="auto" w:fill="E1DFDD"/>
+      <w:shd w:fill="E1DFDD" w:val="clear"/>
     </w:rPr>
+  </w:style>
+  <w:style w:type="paragraph" w:styleId="Heading">
+    <w:name w:val="Heading"/>
+    <w:basedOn w:val="Normal"/>
+    <w:next w:val="TextBody"/>
+    <w:qFormat/>
+    <w:pPr>
+      <w:keepNext w:val="true"/>
+      <w:spacing w:before="240" w:after="120"/>
+    </w:pPr>
+    <w:rPr>
+      <w:rFonts w:ascii="Liberation Sans" w:hAnsi="Liberation Sans" w:eastAsia="Microsoft YaHei" w:cs="Arial"/>
+      <w:sz w:val="28"/>
+      <w:szCs w:val="28"/>
+    </w:rPr>
+  </w:style>
+  <w:style w:type="paragraph" w:styleId="TextBody">
+    <w:name w:val="Body Text"/>
+    <w:basedOn w:val="Normal"/>
+    <w:pPr>
+      <w:spacing w:lineRule="auto" w:line="276" w:before="0" w:after="140"/>
+    </w:pPr>
+    <w:rPr/>
+  </w:style>
+  <w:style w:type="paragraph" w:styleId="List">
+    <w:name w:val="List"/>
+    <w:basedOn w:val="TextBody"/>
+    <w:pPr/>
+    <w:rPr>
+      <w:rFonts w:cs="Arial"/>
+    </w:rPr>
+  </w:style>
+  <w:style w:type="paragraph" w:styleId="Caption">
+    <w:name w:val="Caption"/>
+    <w:basedOn w:val="Normal"/>
+    <w:qFormat/>
+    <w:pPr>
+      <w:suppressLineNumbers/>
+      <w:spacing w:before="120" w:after="120"/>
+    </w:pPr>
+    <w:rPr>
+      <w:rFonts w:cs="Arial"/>
+      <w:i/>
+      <w:iCs/>
+      <w:sz w:val="24"/>
+      <w:szCs w:val="24"/>
+    </w:rPr>
+  </w:style>
+  <w:style w:type="paragraph" w:styleId="Index">
+    <w:name w:val="Index"/>
+    <w:basedOn w:val="Normal"/>
+    <w:qFormat/>
+    <w:pPr>
+      <w:suppressLineNumbers/>
+    </w:pPr>
+    <w:rPr>
+      <w:rFonts w:cs="Arial"/>
+    </w:rPr>
+  </w:style>
+  <w:style w:type="numbering" w:styleId="NoList" w:default="1">
+    <w:name w:val="No List"/>
+    <w:uiPriority w:val="99"/>
+    <w:semiHidden/>
+    <w:unhideWhenUsed/>
+    <w:qFormat/>
+  </w:style>
+  <w:style w:type="table" w:default="1" w:styleId="TableNormal">
+    <w:name w:val="Normal Table"/>
+    <w:uiPriority w:val="99"/>
+    <w:semiHidden/>
+    <w:unhideWhenUsed/>
+    <w:tblPr>
+      <w:tblCellMar>
+        <w:top w:w="0" w:type="dxa"/>
+        <w:left w:w="108" w:type="dxa"/>
+        <w:bottom w:w="0" w:type="dxa"/>
+        <w:right w:w="108" w:type="dxa"/>
+      </w:tblCellMar>
+    </w:tblPr>
   </w:style>
 </w:styles>
 </file>

</xml_diff>

<commit_message>
Set logic to ignore the given layers on th egroundCheck pbject. Added visuals for shotgun
</commit_message>
<xml_diff>
--- a/Essential_Links.docx
+++ b/Essential_Links.docx
@@ -486,7 +486,7 @@
         </w:rPr>
         <w:t xml:space="preserve">Footstep: </w:t>
       </w:r>
-      <w:hyperlink r:id="rId7">
+      <w:hyperlink r:id="rId8">
         <w:r>
           <w:rPr>
             <w:rStyle w:val="InternetLink"/>
@@ -500,6 +500,123 @@
           <w:t>https://freesound.org/people/test_sound/sounds/464265/</w:t>
         </w:r>
       </w:hyperlink>
+    </w:p>
+    <w:p>
+      <w:pPr>
+        <w:pStyle w:val="Normal"/>
+        <w:spacing w:before="0" w:after="160"/>
+        <w:rPr>
+          <w:b w:val="false"/>
+          <w:b w:val="false"/>
+          <w:bCs w:val="false"/>
+          <w:sz w:val="22"/>
+          <w:szCs w:val="22"/>
+        </w:rPr>
+      </w:pPr>
+      <w:r>
+        <w:rPr/>
+      </w:r>
+    </w:p>
+    <w:p>
+      <w:pPr>
+        <w:pStyle w:val="Normal"/>
+        <w:rPr>
+          <w:b/>
+          <w:b/>
+          <w:bCs/>
+          <w:sz w:val="24"/>
+          <w:szCs w:val="24"/>
+        </w:rPr>
+      </w:pPr>
+      <w:r>
+        <w:rPr>
+          <w:rFonts w:eastAsia="Calibri" w:cs="Poppins" w:ascii="Poppins" w:hAnsi="Poppins" w:eastAsiaTheme="minorHAnsi"/>
+          <w:b/>
+          <w:bCs/>
+          <w:color w:val="auto"/>
+          <w:kern w:val="0"/>
+          <w:sz w:val="24"/>
+          <w:szCs w:val="24"/>
+          <w:lang w:val="en-US" w:eastAsia="en-US" w:bidi="ar-SA"/>
+        </w:rPr>
+        <w:t>Textures</w:t>
+      </w:r>
+      <w:r>
+        <w:rPr>
+          <w:rFonts w:cs="Poppins" w:ascii="Poppins" w:hAnsi="Poppins"/>
+          <w:b/>
+          <w:bCs/>
+          <w:sz w:val="24"/>
+          <w:szCs w:val="24"/>
+          <w:lang w:val="en-US"/>
+        </w:rPr>
+        <w:t>:</w:t>
+      </w:r>
+    </w:p>
+    <w:p>
+      <w:pPr>
+        <w:pStyle w:val="Heading1"/>
+        <w:spacing w:before="0" w:after="160"/>
+        <w:rPr>
+          <w:b w:val="false"/>
+          <w:b w:val="false"/>
+          <w:bCs w:val="false"/>
+          <w:sz w:val="22"/>
+          <w:szCs w:val="22"/>
+        </w:rPr>
+      </w:pPr>
+      <w:r>
+        <w:rPr>
+          <w:rFonts w:cs="Poppins" w:ascii="Poppins" w:hAnsi="Poppins"/>
+          <w:b w:val="false"/>
+          <w:bCs w:val="false"/>
+          <w:sz w:val="22"/>
+          <w:szCs w:val="22"/>
+          <w:lang w:val="en-US"/>
+        </w:rPr>
+        <w:t>S</w:t>
+      </w:r>
+      <w:r>
+        <w:rPr>
+          <w:rFonts w:cs="Poppins" w:ascii="Poppins" w:hAnsi="Poppins"/>
+          <w:b w:val="false"/>
+          <w:bCs w:val="false"/>
+          <w:sz w:val="22"/>
+          <w:szCs w:val="22"/>
+          <w:lang w:val="en-US"/>
+        </w:rPr>
+        <w:t xml:space="preserve">eamless wood texture: </w:t>
+      </w:r>
+      <w:hyperlink r:id="rId9">
+        <w:r>
+          <w:rPr>
+            <w:rStyle w:val="InternetLink"/>
+            <w:rFonts w:cs="Poppins" w:ascii="Poppins" w:hAnsi="Poppins"/>
+            <w:b w:val="false"/>
+            <w:bCs w:val="false"/>
+            <w:sz w:val="22"/>
+            <w:szCs w:val="22"/>
+            <w:lang w:val="en-US"/>
+          </w:rPr>
+          <w:t>https://www.myfreetextures.com/seamless-wood-texture/</w:t>
+        </w:r>
+      </w:hyperlink>
+    </w:p>
+    <w:p>
+      <w:pPr>
+        <w:pStyle w:val="Normal"/>
+        <w:spacing w:before="0" w:after="160"/>
+        <w:rPr>
+          <w:b w:val="false"/>
+          <w:b w:val="false"/>
+          <w:bCs w:val="false"/>
+          <w:sz w:val="22"/>
+          <w:szCs w:val="22"/>
+        </w:rPr>
+      </w:pPr>
+      <w:r>
+        <w:rPr/>
+      </w:r>
     </w:p>
     <w:sectPr>
       <w:type w:val="nextPage"/>
@@ -914,6 +1031,7 @@
     <w:qFormat/>
     <w:pPr>
       <w:widowControl/>
+      <w:suppressAutoHyphens w:val="true"/>
       <w:bidi w:val="0"/>
       <w:spacing w:lineRule="auto" w:line="259" w:before="0" w:after="160"/>
       <w:jc w:val="left"/>
@@ -925,6 +1043,23 @@
       <w:sz w:val="22"/>
       <w:szCs w:val="22"/>
       <w:lang w:val="en-GB" w:eastAsia="en-US" w:bidi="ar-SA"/>
+    </w:rPr>
+  </w:style>
+  <w:style w:type="paragraph" w:styleId="Heading1">
+    <w:name w:val="Heading 1"/>
+    <w:basedOn w:val="Heading"/>
+    <w:next w:val="TextBody"/>
+    <w:qFormat/>
+    <w:pPr>
+      <w:spacing w:before="240" w:after="120"/>
+      <w:outlineLvl w:val="0"/>
+    </w:pPr>
+    <w:rPr>
+      <w:rFonts w:ascii="Liberation Serif" w:hAnsi="Liberation Serif" w:eastAsia="Segoe UI" w:cs="Tahoma"/>
+      <w:b/>
+      <w:bCs/>
+      <w:sz w:val="48"/>
+      <w:szCs w:val="48"/>
     </w:rPr>
   </w:style>
   <w:style w:type="character" w:styleId="DefaultParagraphFont" w:default="1">

</xml_diff>

<commit_message>
Added a new script that will manage the players weapons. Changed the weapon behaviour script for better results. Added visuals for the hand that will grip the weapons and logic to change weapons, swapping the hand in the process.
</commit_message>
<xml_diff>
--- a/Essential_Links.docx
+++ b/Essential_Links.docx
@@ -404,7 +404,27 @@
           <w:rFonts w:cs="Poppins" w:ascii="Poppins" w:hAnsi="Poppins"/>
           <w:lang w:val="en-US"/>
         </w:rPr>
-      </w:r>
+        <w:t xml:space="preserve">Child GameObjects: </w:t>
+      </w:r>
+      <w:hyperlink r:id="rId7">
+        <w:r>
+          <w:rPr>
+            <w:rStyle w:val="InternetLink"/>
+            <w:rFonts w:cs="Poppins" w:ascii="Poppins" w:hAnsi="Poppins"/>
+            <w:lang w:val="en-US"/>
+          </w:rPr>
+          <w:t>https://answers.unity.com/questions/205391/how-to-get-list-of-child-game-objects.html</w:t>
+        </w:r>
+      </w:hyperlink>
+      <w:hyperlink r:id="rId8">
+        <w:r>
+          <w:rPr>
+            <w:rFonts w:cs="Poppins" w:ascii="Poppins" w:hAnsi="Poppins"/>
+            <w:lang w:val="en-US"/>
+          </w:rPr>
+          <w:t xml:space="preserve"> </w:t>
+        </w:r>
+      </w:hyperlink>
     </w:p>
     <w:p>
       <w:pPr>
@@ -486,20 +506,18 @@
         </w:rPr>
         <w:t xml:space="preserve">Footstep: </w:t>
       </w:r>
-      <w:hyperlink r:id="rId8">
-        <w:r>
-          <w:rPr>
-            <w:rStyle w:val="InternetLink"/>
-            <w:rFonts w:cs="Poppins" w:ascii="Poppins" w:hAnsi="Poppins"/>
-            <w:b w:val="false"/>
-            <w:bCs w:val="false"/>
-            <w:sz w:val="22"/>
-            <w:szCs w:val="22"/>
-            <w:lang w:val="en-US"/>
-          </w:rPr>
-          <w:t>https://freesound.org/people/test_sound/sounds/464265/</w:t>
-        </w:r>
-      </w:hyperlink>
+      <w:r>
+        <w:rPr>
+          <w:rStyle w:val="InternetLink"/>
+          <w:rFonts w:cs="Poppins" w:ascii="Poppins" w:hAnsi="Poppins"/>
+          <w:b w:val="false"/>
+          <w:bCs w:val="false"/>
+          <w:sz w:val="22"/>
+          <w:szCs w:val="22"/>
+          <w:lang w:val="en-US"/>
+        </w:rPr>
+        <w:t>https://freesound.org/people/test_sound/sounds/464265/</w:t>
+      </w:r>
     </w:p>
     <w:p>
       <w:pPr>
@@ -514,7 +532,12 @@
         </w:rPr>
       </w:pPr>
       <w:r>
-        <w:rPr/>
+        <w:rPr>
+          <w:b w:val="false"/>
+          <w:bCs w:val="false"/>
+          <w:sz w:val="22"/>
+          <w:szCs w:val="22"/>
+        </w:rPr>
       </w:r>
     </w:p>
     <w:p>
@@ -574,18 +597,7 @@
           <w:szCs w:val="22"/>
           <w:lang w:val="en-US"/>
         </w:rPr>
-        <w:t>S</w:t>
-      </w:r>
-      <w:r>
-        <w:rPr>
-          <w:rFonts w:cs="Poppins" w:ascii="Poppins" w:hAnsi="Poppins"/>
-          <w:b w:val="false"/>
-          <w:bCs w:val="false"/>
-          <w:sz w:val="22"/>
-          <w:szCs w:val="22"/>
-          <w:lang w:val="en-US"/>
-        </w:rPr>
-        <w:t xml:space="preserve">eamless wood texture: </w:t>
+        <w:t xml:space="preserve">Seamless wood texture: </w:t>
       </w:r>
       <w:hyperlink r:id="rId9">
         <w:r>

</xml_diff>

<commit_message>
Added Environment ambient sound for the cave. Added a flickering lamp post. Notification is sent when the player does not have a key to unlock an unlockable. Fixed Enemy Walker animation. Added Props such as Elevator railing, crates, lamps, post signs, rocks. Added a shader that recreates a 2D fog. Fixed UI Bugs. Added health decrease for the player. Blocked player from shooting when no weapons are equipped.
</commit_message>
<xml_diff>
--- a/Essential_Links.docx
+++ b/Essential_Links.docx
@@ -1,13 +1,11 @@
 
 <file path=word/document.xml><?xml version="1.0" encoding="utf-8"?>
-<w:document xmlns:o="urn:schemas-microsoft-com:office:office" xmlns:r="http://schemas.openxmlformats.org/officeDocument/2006/relationships" xmlns:v="urn:schemas-microsoft-com:vml" xmlns:w="http://schemas.openxmlformats.org/wordprocessingml/2006/main" xmlns:w10="urn:schemas-microsoft-com:office:word" xmlns:wp="http://schemas.openxmlformats.org/drawingml/2006/wordprocessingDrawing" xmlns:wps="http://schemas.microsoft.com/office/word/2010/wordprocessingShape" xmlns:wpg="http://schemas.microsoft.com/office/word/2010/wordprocessingGroup" xmlns:mc="http://schemas.openxmlformats.org/markup-compatibility/2006" xmlns:wp14="http://schemas.microsoft.com/office/word/2010/wordprocessingDrawing" xmlns:w14="http://schemas.microsoft.com/office/word/2010/wordml" mc:Ignorable="w14 wp14">
+<w:document xmlns:wpc="http://schemas.microsoft.com/office/word/2010/wordprocessingCanvas" xmlns:cx="http://schemas.microsoft.com/office/drawing/2014/chartex" xmlns:cx1="http://schemas.microsoft.com/office/drawing/2015/9/8/chartex" xmlns:cx2="http://schemas.microsoft.com/office/drawing/2015/10/21/chartex" xmlns:cx3="http://schemas.microsoft.com/office/drawing/2016/5/9/chartex" xmlns:cx4="http://schemas.microsoft.com/office/drawing/2016/5/10/chartex" xmlns:cx5="http://schemas.microsoft.com/office/drawing/2016/5/11/chartex" xmlns:cx6="http://schemas.microsoft.com/office/drawing/2016/5/12/chartex" xmlns:cx7="http://schemas.microsoft.com/office/drawing/2016/5/13/chartex" xmlns:cx8="http://schemas.microsoft.com/office/drawing/2016/5/14/chartex" xmlns:mc="http://schemas.openxmlformats.org/markup-compatibility/2006" xmlns:aink="http://schemas.microsoft.com/office/drawing/2016/ink" xmlns:am3d="http://schemas.microsoft.com/office/drawing/2017/model3d" xmlns:o="urn:schemas-microsoft-com:office:office" xmlns:oel="http://schemas.microsoft.com/office/2019/extlst" xmlns:r="http://schemas.openxmlformats.org/officeDocument/2006/relationships" xmlns:m="http://schemas.openxmlformats.org/officeDocument/2006/math" xmlns:v="urn:schemas-microsoft-com:vml" xmlns:wp14="http://schemas.microsoft.com/office/word/2010/wordprocessingDrawing" xmlns:wp="http://schemas.openxmlformats.org/drawingml/2006/wordprocessingDrawing" xmlns:w10="urn:schemas-microsoft-com:office:word" xmlns:w="http://schemas.openxmlformats.org/wordprocessingml/2006/main" xmlns:w14="http://schemas.microsoft.com/office/word/2010/wordml" xmlns:w15="http://schemas.microsoft.com/office/word/2012/wordml" xmlns:w16cex="http://schemas.microsoft.com/office/word/2018/wordml/cex" xmlns:w16cid="http://schemas.microsoft.com/office/word/2016/wordml/cid" xmlns:w16="http://schemas.microsoft.com/office/word/2018/wordml" xmlns:w16sdtdh="http://schemas.microsoft.com/office/word/2020/wordml/sdtdatahash" xmlns:w16se="http://schemas.microsoft.com/office/word/2015/wordml/symex" xmlns:wpg="http://schemas.microsoft.com/office/word/2010/wordprocessingGroup" xmlns:wpi="http://schemas.microsoft.com/office/word/2010/wordprocessingInk" xmlns:wne="http://schemas.microsoft.com/office/word/2006/wordml" xmlns:wps="http://schemas.microsoft.com/office/word/2010/wordprocessingShape" mc:Ignorable="w14 w15 w16se w16cid w16 w16cex w16sdtdh wp14">
   <w:body>
     <w:p>
       <w:pPr>
-        <w:pStyle w:val="Normal"/>
-        <w:rPr>
-          <w:rFonts w:ascii="Poppins" w:hAnsi="Poppins" w:cs="Poppins"/>
-          <w:b/>
+        <w:rPr>
+          <w:rFonts w:ascii="Poppins" w:hAnsi="Poppins" w:cs="Poppins"/>
           <w:b/>
           <w:bCs/>
           <w:sz w:val="28"/>
@@ -17,7 +15,7 @@
       </w:pPr>
       <w:r>
         <w:rPr>
-          <w:rFonts w:cs="Cambria" w:ascii="Cambria" w:hAnsi="Cambria"/>
+          <w:rFonts w:ascii="Cambria" w:hAnsi="Cambria" w:cs="Cambria"/>
           <w:b/>
           <w:bCs/>
           <w:sz w:val="28"/>
@@ -28,7 +26,7 @@
       </w:r>
       <w:r>
         <w:rPr>
-          <w:rFonts w:cs="Poppins" w:ascii="Poppins" w:hAnsi="Poppins"/>
+          <w:rFonts w:ascii="Poppins" w:hAnsi="Poppins" w:cs="Poppins"/>
           <w:b/>
           <w:bCs/>
           <w:sz w:val="28"/>
@@ -39,7 +37,7 @@
       </w:r>
       <w:r>
         <w:rPr>
-          <w:rFonts w:cs="Cambria" w:ascii="Cambria" w:hAnsi="Cambria"/>
+          <w:rFonts w:ascii="Cambria" w:hAnsi="Cambria" w:cs="Cambria"/>
           <w:b/>
           <w:bCs/>
           <w:sz w:val="28"/>
@@ -50,7 +48,7 @@
       </w:r>
       <w:r>
         <w:rPr>
-          <w:rFonts w:cs="Poppins" w:ascii="Poppins" w:hAnsi="Poppins"/>
+          <w:rFonts w:ascii="Poppins" w:hAnsi="Poppins" w:cs="Poppins"/>
           <w:b/>
           <w:bCs/>
           <w:sz w:val="28"/>
@@ -61,7 +59,7 @@
       </w:r>
       <w:r>
         <w:rPr>
-          <w:rFonts w:cs="Cambria" w:ascii="Cambria" w:hAnsi="Cambria"/>
+          <w:rFonts w:ascii="Cambria" w:hAnsi="Cambria" w:cs="Cambria"/>
           <w:b/>
           <w:bCs/>
           <w:sz w:val="28"/>
@@ -73,41 +71,40 @@
     </w:p>
     <w:p>
       <w:pPr>
-        <w:pStyle w:val="Normal"/>
-        <w:rPr>
-          <w:rFonts w:ascii="Poppins" w:hAnsi="Poppins" w:cs="Poppins"/>
-          <w:b/>
-          <w:b/>
-          <w:bCs/>
-          <w:sz w:val="28"/>
-          <w:szCs w:val="28"/>
-          <w:lang w:val="en-US"/>
-        </w:rPr>
-      </w:pPr>
-      <w:r>
-        <w:rPr>
-          <w:rFonts w:cs="Cambria" w:ascii="Cambria" w:hAnsi="Cambria"/>
+        <w:rPr>
+          <w:rFonts w:ascii="Poppins" w:hAnsi="Poppins" w:cs="Poppins"/>
           <w:b/>
           <w:bCs/>
           <w:sz w:val="28"/>
           <w:szCs w:val="28"/>
           <w:lang w:val="el-GR"/>
         </w:rPr>
+      </w:pPr>
+      <w:r>
+        <w:rPr>
+          <w:rFonts w:ascii="Cambria" w:hAnsi="Cambria" w:cs="Cambria"/>
+          <w:b/>
+          <w:bCs/>
+          <w:sz w:val="28"/>
+          <w:szCs w:val="28"/>
+          <w:lang w:val="el-GR"/>
+        </w:rPr>
         <w:t>Α</w:t>
       </w:r>
       <w:r>
         <w:rPr>
-          <w:rFonts w:cs="Poppins" w:ascii="Poppins" w:hAnsi="Poppins"/>
-          <w:b/>
-          <w:bCs/>
-          <w:sz w:val="28"/>
-          <w:szCs w:val="28"/>
+          <w:rFonts w:ascii="Poppins" w:hAnsi="Poppins" w:cs="Poppins"/>
+          <w:b/>
+          <w:bCs/>
+          <w:sz w:val="28"/>
+          <w:szCs w:val="28"/>
+          <w:lang w:val="el-GR"/>
         </w:rPr>
         <w:t>.</w:t>
       </w:r>
       <w:r>
         <w:rPr>
-          <w:rFonts w:cs="Cambria" w:ascii="Cambria" w:hAnsi="Cambria"/>
+          <w:rFonts w:ascii="Cambria" w:hAnsi="Cambria" w:cs="Cambria"/>
           <w:b/>
           <w:bCs/>
           <w:sz w:val="28"/>
@@ -118,52 +115,41 @@
       </w:r>
       <w:r>
         <w:rPr>
-          <w:rFonts w:cs="Poppins" w:ascii="Poppins" w:hAnsi="Poppins"/>
-          <w:b/>
-          <w:bCs/>
-          <w:sz w:val="28"/>
-          <w:szCs w:val="28"/>
+          <w:rFonts w:ascii="Poppins" w:hAnsi="Poppins" w:cs="Poppins"/>
+          <w:b/>
+          <w:bCs/>
+          <w:sz w:val="28"/>
+          <w:szCs w:val="28"/>
+          <w:lang w:val="el-GR"/>
         </w:rPr>
         <w:t>. : 2117168</w:t>
       </w:r>
     </w:p>
     <w:p>
       <w:pPr>
-        <w:pStyle w:val="Normal"/>
-        <w:rPr>
-          <w:rFonts w:ascii="Poppins" w:hAnsi="Poppins" w:cs="Poppins"/>
-          <w:b/>
-          <w:b/>
-          <w:bCs/>
-          <w:sz w:val="28"/>
-          <w:szCs w:val="28"/>
-        </w:rPr>
-      </w:pPr>
-      <w:r>
-        <w:rPr>
-          <w:rFonts w:cs="Poppins" w:ascii="Poppins" w:hAnsi="Poppins"/>
-          <w:b/>
-          <w:bCs/>
-          <w:sz w:val="28"/>
-          <w:szCs w:val="28"/>
-        </w:rPr>
-      </w:r>
-    </w:p>
-    <w:p>
-      <w:pPr>
-        <w:pStyle w:val="Normal"/>
-        <w:rPr>
-          <w:rFonts w:ascii="Poppins" w:hAnsi="Poppins" w:cs="Poppins"/>
-          <w:b/>
-          <w:b/>
-          <w:bCs/>
-          <w:sz w:val="28"/>
-          <w:szCs w:val="28"/>
-        </w:rPr>
-      </w:pPr>
-      <w:r>
-        <w:rPr>
-          <w:rFonts w:cs="Poppins" w:ascii="Poppins" w:hAnsi="Poppins"/>
+        <w:rPr>
+          <w:rFonts w:ascii="Poppins" w:hAnsi="Poppins" w:cs="Poppins"/>
+          <w:b/>
+          <w:bCs/>
+          <w:sz w:val="28"/>
+          <w:szCs w:val="28"/>
+          <w:lang w:val="el-GR"/>
+        </w:rPr>
+      </w:pPr>
+    </w:p>
+    <w:p>
+      <w:pPr>
+        <w:rPr>
+          <w:rFonts w:ascii="Poppins" w:hAnsi="Poppins" w:cs="Poppins"/>
+          <w:b/>
+          <w:bCs/>
+          <w:sz w:val="28"/>
+          <w:szCs w:val="28"/>
+        </w:rPr>
+      </w:pPr>
+      <w:r>
+        <w:rPr>
+          <w:rFonts w:ascii="Poppins" w:hAnsi="Poppins" w:cs="Poppins"/>
           <w:b/>
           <w:bCs/>
           <w:sz w:val="28"/>
@@ -174,58 +160,43 @@
     </w:p>
     <w:p>
       <w:pPr>
-        <w:pStyle w:val="Normal"/>
-        <w:rPr>
-          <w:rFonts w:ascii="Poppins" w:hAnsi="Poppins" w:cs="Poppins"/>
-        </w:rPr>
-      </w:pPr>
-      <w:r>
-        <w:rPr>
-          <w:rFonts w:cs="Poppins" w:ascii="Poppins" w:hAnsi="Poppins"/>
+        <w:rPr>
+          <w:rFonts w:ascii="Poppins" w:hAnsi="Poppins" w:cs="Poppins"/>
+        </w:rPr>
+      </w:pPr>
+      <w:r>
+        <w:rPr>
+          <w:rFonts w:ascii="Poppins" w:hAnsi="Poppins" w:cs="Poppins"/>
         </w:rPr>
         <w:t>The Planet was taken over by the ever independently evolving androids that humans created. The year is 2062. The androids are sucking electricity from every source they can find, which includes lamps, generators, toasters and even whole cities. Our hero, in their journey to survive, stumble over a destroyed city that lives under the light of gas lamps. As they get close to the residents of the city, they feel obligated to help them get back their electricity, by destroying the android forces, and maybe even spark a revolution.</w:t>
       </w:r>
     </w:p>
     <w:p>
       <w:pPr>
-        <w:pStyle w:val="Normal"/>
-        <w:rPr>
-          <w:rFonts w:ascii="Poppins" w:hAnsi="Poppins" w:cs="Poppins"/>
-          <w:b/>
-          <w:b/>
-          <w:bCs/>
-          <w:sz w:val="28"/>
-          <w:szCs w:val="28"/>
-          <w:lang w:val="en-US"/>
-        </w:rPr>
-      </w:pPr>
-      <w:r>
-        <w:rPr>
-          <w:rFonts w:cs="Poppins" w:ascii="Poppins" w:hAnsi="Poppins"/>
-          <w:b/>
-          <w:bCs/>
-          <w:sz w:val="28"/>
-          <w:szCs w:val="28"/>
-          <w:lang w:val="en-US"/>
-        </w:rPr>
-      </w:r>
-    </w:p>
-    <w:p>
-      <w:pPr>
-        <w:pStyle w:val="Normal"/>
-        <w:rPr>
-          <w:rFonts w:ascii="Poppins" w:hAnsi="Poppins" w:cs="Poppins"/>
-          <w:b/>
-          <w:b/>
-          <w:bCs/>
-          <w:sz w:val="28"/>
-          <w:szCs w:val="28"/>
-          <w:lang w:val="en-US"/>
-        </w:rPr>
-      </w:pPr>
-      <w:r>
-        <w:rPr>
-          <w:rFonts w:cs="Poppins" w:ascii="Poppins" w:hAnsi="Poppins"/>
+        <w:rPr>
+          <w:rFonts w:ascii="Poppins" w:hAnsi="Poppins" w:cs="Poppins"/>
+          <w:b/>
+          <w:bCs/>
+          <w:sz w:val="28"/>
+          <w:szCs w:val="28"/>
+          <w:lang w:val="en-US"/>
+        </w:rPr>
+      </w:pPr>
+    </w:p>
+    <w:p>
+      <w:pPr>
+        <w:rPr>
+          <w:rFonts w:ascii="Poppins" w:hAnsi="Poppins" w:cs="Poppins"/>
+          <w:b/>
+          <w:bCs/>
+          <w:sz w:val="28"/>
+          <w:szCs w:val="28"/>
+          <w:lang w:val="en-US"/>
+        </w:rPr>
+      </w:pPr>
+      <w:r>
+        <w:rPr>
+          <w:rFonts w:ascii="Poppins" w:hAnsi="Poppins" w:cs="Poppins"/>
           <w:b/>
           <w:bCs/>
           <w:sz w:val="28"/>
@@ -237,24 +208,31 @@
     </w:p>
     <w:p>
       <w:pPr>
-        <w:pStyle w:val="Normal"/>
-        <w:rPr>
-          <w:rFonts w:ascii="Poppins" w:hAnsi="Poppins" w:cs="Poppins"/>
-          <w:lang w:val="en-US"/>
-        </w:rPr>
-      </w:pPr>
-      <w:r>
-        <w:rPr>
-          <w:rFonts w:cs="Poppins" w:ascii="Poppins" w:hAnsi="Poppins"/>
+        <w:rPr>
+          <w:rFonts w:ascii="Poppins" w:hAnsi="Poppins" w:cs="Poppins"/>
+          <w:lang w:val="en-US"/>
+        </w:rPr>
+      </w:pPr>
+      <w:r>
+        <w:rPr>
+          <w:rFonts w:ascii="Poppins" w:hAnsi="Poppins" w:cs="Poppins"/>
           <w:lang w:val="en-US"/>
         </w:rPr>
         <w:t xml:space="preserve">Movement: </w:t>
       </w:r>
-      <w:hyperlink r:id="rId2">
+    </w:p>
+    <w:p>
+      <w:pPr>
+        <w:rPr>
+          <w:rFonts w:ascii="Poppins" w:hAnsi="Poppins" w:cs="Poppins"/>
+          <w:lang w:val="en-US"/>
+        </w:rPr>
+      </w:pPr>
+      <w:hyperlink r:id="rId4" w:history="1">
         <w:r>
           <w:rPr>
-            <w:rStyle w:val="InternetLink"/>
-            <w:rFonts w:cs="Poppins" w:ascii="Poppins" w:hAnsi="Poppins"/>
+            <w:rStyle w:val="Hyperlink"/>
+            <w:rFonts w:ascii="Poppins" w:hAnsi="Poppins" w:cs="Poppins"/>
             <w:lang w:val="en-US"/>
           </w:rPr>
           <w:t>https://www.youtube.com/watch?v=dwcT-Dch0bA</w:t>
@@ -263,17 +241,16 @@
     </w:p>
     <w:p>
       <w:pPr>
-        <w:pStyle w:val="Normal"/>
-        <w:rPr>
-          <w:rFonts w:ascii="Poppins" w:hAnsi="Poppins" w:cs="Poppins"/>
-          <w:lang w:val="en-US"/>
-        </w:rPr>
-      </w:pPr>
-      <w:hyperlink r:id="rId3">
+        <w:rPr>
+          <w:rFonts w:ascii="Poppins" w:hAnsi="Poppins" w:cs="Poppins"/>
+          <w:lang w:val="en-US"/>
+        </w:rPr>
+      </w:pPr>
+      <w:hyperlink r:id="rId5">
         <w:r>
           <w:rPr>
-            <w:rStyle w:val="InternetLink"/>
-            <w:rFonts w:cs="Poppins" w:ascii="Poppins" w:hAnsi="Poppins"/>
+            <w:rStyle w:val="Hyperlink"/>
+            <w:rFonts w:ascii="Poppins" w:hAnsi="Poppins" w:cs="Poppins"/>
             <w:lang w:val="en-US"/>
           </w:rPr>
           <w:t>https://youtu.be/XQ_w9iZl0UM</w:t>
@@ -282,25 +259,32 @@
     </w:p>
     <w:p>
       <w:pPr>
-        <w:pStyle w:val="Normal"/>
-        <w:rPr>
-          <w:rStyle w:val="InternetLink"/>
-          <w:rFonts w:ascii="Poppins" w:hAnsi="Poppins" w:cs="Poppins"/>
-          <w:lang w:val="en-US"/>
-        </w:rPr>
-      </w:pPr>
-      <w:r>
-        <w:rPr>
-          <w:rFonts w:cs="Poppins" w:ascii="Poppins" w:hAnsi="Poppins"/>
+        <w:rPr>
+          <w:rFonts w:ascii="Poppins" w:hAnsi="Poppins" w:cs="Poppins"/>
+          <w:lang w:val="en-US"/>
+        </w:rPr>
+      </w:pPr>
+      <w:r>
+        <w:rPr>
+          <w:rFonts w:ascii="Poppins" w:hAnsi="Poppins" w:cs="Poppins"/>
           <w:lang w:val="en-US"/>
         </w:rPr>
         <w:t xml:space="preserve">Save/Load: </w:t>
       </w:r>
-      <w:hyperlink r:id="rId4">
+    </w:p>
+    <w:p>
+      <w:pPr>
+        <w:rPr>
+          <w:rStyle w:val="Hyperlink"/>
+          <w:rFonts w:ascii="Poppins" w:hAnsi="Poppins" w:cs="Poppins"/>
+          <w:lang w:val="en-US"/>
+        </w:rPr>
+      </w:pPr>
+      <w:hyperlink r:id="rId6" w:history="1">
         <w:r>
           <w:rPr>
-            <w:rStyle w:val="InternetLink"/>
-            <w:rFonts w:cs="Poppins" w:ascii="Poppins" w:hAnsi="Poppins"/>
+            <w:rStyle w:val="Hyperlink"/>
+            <w:rFonts w:ascii="Poppins" w:hAnsi="Poppins" w:cs="Poppins"/>
             <w:lang w:val="en-US"/>
           </w:rPr>
           <w:t>https://www.youtube.com/watch?v=XOjd_qU2Ido</w:t>
@@ -309,9 +293,8 @@
     </w:p>
     <w:p>
       <w:pPr>
-        <w:pStyle w:val="Normal"/>
-        <w:rPr>
-          <w:rStyle w:val="InternetLink"/>
+        <w:rPr>
+          <w:rStyle w:val="Hyperlink"/>
           <w:rFonts w:ascii="Poppins" w:hAnsi="Poppins" w:cs="Poppins"/>
           <w:color w:val="auto"/>
           <w:u w:val="none"/>
@@ -320,19 +303,19 @@
       </w:pPr>
       <w:r>
         <w:rPr>
-          <w:rStyle w:val="InternetLink"/>
-          <w:rFonts w:cs="Poppins" w:ascii="Poppins" w:hAnsi="Poppins"/>
+          <w:rStyle w:val="Hyperlink"/>
+          <w:rFonts w:ascii="Poppins" w:hAnsi="Poppins" w:cs="Poppins"/>
           <w:color w:val="auto"/>
           <w:u w:val="none"/>
           <w:lang w:val="en-US"/>
         </w:rPr>
         <w:t xml:space="preserve">Coroutines: </w:t>
       </w:r>
-      <w:hyperlink r:id="rId5">
+      <w:hyperlink r:id="rId7">
         <w:r>
           <w:rPr>
-            <w:rStyle w:val="InternetLink"/>
-            <w:rFonts w:cs="Poppins" w:ascii="Poppins" w:hAnsi="Poppins"/>
+            <w:rStyle w:val="Hyperlink"/>
+            <w:rFonts w:ascii="Poppins" w:hAnsi="Poppins" w:cs="Poppins"/>
             <w:lang w:val="en-US"/>
           </w:rPr>
           <w:t>https://docs.unity3d.com/ScriptReference/MonoBehaviour.StartCoroutine.html</w:t>
@@ -340,8 +323,8 @@
       </w:hyperlink>
       <w:r>
         <w:rPr>
-          <w:rStyle w:val="InternetLink"/>
-          <w:rFonts w:cs="Poppins" w:ascii="Poppins" w:hAnsi="Poppins"/>
+          <w:rStyle w:val="Hyperlink"/>
+          <w:rFonts w:ascii="Poppins" w:hAnsi="Poppins" w:cs="Poppins"/>
           <w:color w:val="auto"/>
           <w:u w:val="none"/>
           <w:lang w:val="en-US"/>
@@ -351,9 +334,8 @@
     </w:p>
     <w:p>
       <w:pPr>
-        <w:pStyle w:val="Normal"/>
-        <w:rPr>
-          <w:rStyle w:val="InternetLink"/>
+        <w:rPr>
+          <w:rStyle w:val="Hyperlink"/>
           <w:rFonts w:ascii="Poppins" w:hAnsi="Poppins" w:cs="Poppins"/>
           <w:color w:val="auto"/>
           <w:u w:val="none"/>
@@ -362,19 +344,40 @@
       </w:pPr>
       <w:r>
         <w:rPr>
-          <w:rStyle w:val="InternetLink"/>
-          <w:rFonts w:cs="Poppins" w:ascii="Poppins" w:hAnsi="Poppins"/>
+          <w:rStyle w:val="Hyperlink"/>
+          <w:rFonts w:ascii="Poppins" w:hAnsi="Poppins" w:cs="Poppins"/>
           <w:color w:val="auto"/>
           <w:u w:val="none"/>
           <w:lang w:val="en-US"/>
         </w:rPr>
-        <w:t xml:space="preserve">Animation Layers: </w:t>
-      </w:r>
-      <w:hyperlink r:id="rId6">
+        <w:t>Animation Layers:</w:t>
+      </w:r>
+    </w:p>
+    <w:p>
+      <w:pPr>
+        <w:rPr>
+          <w:rStyle w:val="Hyperlink"/>
+          <w:rFonts w:ascii="Poppins" w:hAnsi="Poppins" w:cs="Poppins"/>
+          <w:color w:val="auto"/>
+          <w:u w:val="none"/>
+          <w:lang w:val="en-US"/>
+        </w:rPr>
+      </w:pPr>
+      <w:r>
+        <w:rPr>
+          <w:rStyle w:val="Hyperlink"/>
+          <w:rFonts w:ascii="Poppins" w:hAnsi="Poppins" w:cs="Poppins"/>
+          <w:color w:val="auto"/>
+          <w:u w:val="none"/>
+          <w:lang w:val="en-US"/>
+        </w:rPr>
+        <w:t xml:space="preserve"> </w:t>
+      </w:r>
+      <w:hyperlink r:id="rId8">
         <w:r>
           <w:rPr>
-            <w:rStyle w:val="InternetLink"/>
-            <w:rFonts w:cs="Poppins" w:ascii="Poppins" w:hAnsi="Poppins"/>
+            <w:rStyle w:val="Hyperlink"/>
+            <w:rFonts w:ascii="Poppins" w:hAnsi="Poppins" w:cs="Poppins"/>
             <w:lang w:val="en-US"/>
           </w:rPr>
           <w:t>https://www.youtube.com/watch?v=n-3sK-cPIBY</w:t>
@@ -382,8 +385,8 @@
       </w:hyperlink>
       <w:r>
         <w:rPr>
-          <w:rStyle w:val="InternetLink"/>
-          <w:rFonts w:cs="Poppins" w:ascii="Poppins" w:hAnsi="Poppins"/>
+          <w:rStyle w:val="Hyperlink"/>
+          <w:rFonts w:ascii="Poppins" w:hAnsi="Poppins" w:cs="Poppins"/>
           <w:color w:val="auto"/>
           <w:u w:val="none"/>
           <w:lang w:val="en-US"/>
@@ -393,33 +396,56 @@
     </w:p>
     <w:p>
       <w:pPr>
-        <w:pStyle w:val="Normal"/>
-        <w:rPr>
-          <w:rFonts w:ascii="Poppins" w:hAnsi="Poppins" w:cs="Poppins"/>
-          <w:lang w:val="en-US"/>
-        </w:rPr>
-      </w:pPr>
-      <w:r>
-        <w:rPr>
-          <w:rFonts w:cs="Poppins" w:ascii="Poppins" w:hAnsi="Poppins"/>
-          <w:lang w:val="en-US"/>
-        </w:rPr>
-        <w:t xml:space="preserve">Child GameObjects: </w:t>
-      </w:r>
-      <w:hyperlink r:id="rId7">
+        <w:rPr>
+          <w:rFonts w:ascii="Poppins" w:hAnsi="Poppins" w:cs="Poppins"/>
+          <w:lang w:val="en-US"/>
+        </w:rPr>
+      </w:pPr>
+      <w:r>
+        <w:rPr>
+          <w:rFonts w:ascii="Poppins" w:hAnsi="Poppins" w:cs="Poppins"/>
+          <w:lang w:val="en-US"/>
+        </w:rPr>
+        <w:t xml:space="preserve">Child </w:t>
+      </w:r>
+      <w:proofErr w:type="spellStart"/>
+      <w:r>
+        <w:rPr>
+          <w:rFonts w:ascii="Poppins" w:hAnsi="Poppins" w:cs="Poppins"/>
+          <w:lang w:val="en-US"/>
+        </w:rPr>
+        <w:t>GameObjects</w:t>
+      </w:r>
+      <w:proofErr w:type="spellEnd"/>
+      <w:r>
+        <w:rPr>
+          <w:rFonts w:ascii="Poppins" w:hAnsi="Poppins" w:cs="Poppins"/>
+          <w:lang w:val="en-US"/>
+        </w:rPr>
+        <w:t xml:space="preserve">: </w:t>
+      </w:r>
+    </w:p>
+    <w:p>
+      <w:pPr>
+        <w:rPr>
+          <w:rFonts w:ascii="Poppins" w:hAnsi="Poppins" w:cs="Poppins"/>
+          <w:lang w:val="en-US"/>
+        </w:rPr>
+      </w:pPr>
+      <w:hyperlink r:id="rId9" w:history="1">
         <w:r>
           <w:rPr>
-            <w:rStyle w:val="InternetLink"/>
-            <w:rFonts w:cs="Poppins" w:ascii="Poppins" w:hAnsi="Poppins"/>
+            <w:rStyle w:val="Hyperlink"/>
+            <w:rFonts w:ascii="Poppins" w:hAnsi="Poppins" w:cs="Poppins"/>
             <w:lang w:val="en-US"/>
           </w:rPr>
           <w:t>https://answers.unity.com/questions/205391/how-to-get-list-of-child-game-objects.html</w:t>
         </w:r>
       </w:hyperlink>
-      <w:hyperlink r:id="rId8">
+      <w:hyperlink>
         <w:r>
           <w:rPr>
-            <w:rFonts w:cs="Poppins" w:ascii="Poppins" w:hAnsi="Poppins"/>
+            <w:rFonts w:ascii="Poppins" w:hAnsi="Poppins" w:cs="Poppins"/>
             <w:lang w:val="en-US"/>
           </w:rPr>
           <w:t xml:space="preserve"> </w:t>
@@ -428,29 +454,81 @@
     </w:p>
     <w:p>
       <w:pPr>
-        <w:pStyle w:val="Normal"/>
-        <w:rPr/>
-      </w:pPr>
-      <w:r>
-        <w:rPr/>
+        <w:rPr>
+          <w:rFonts w:ascii="Poppins" w:hAnsi="Poppins" w:cs="Poppins"/>
+          <w:lang w:val="en-US"/>
+        </w:rPr>
+      </w:pPr>
+      <w:r>
+        <w:rPr>
+          <w:rFonts w:ascii="Poppins" w:hAnsi="Poppins" w:cs="Poppins"/>
+          <w:lang w:val="en-US"/>
+        </w:rPr>
+        <w:t>Unity 2D lighting:</w:t>
+      </w:r>
+    </w:p>
+    <w:p>
+      <w:pPr>
+        <w:rPr>
+          <w:rFonts w:ascii="Poppins" w:hAnsi="Poppins" w:cs="Poppins"/>
+          <w:lang w:val="en-US"/>
+        </w:rPr>
+      </w:pPr>
+      <w:hyperlink r:id="rId10" w:history="1">
+        <w:r>
+          <w:rPr>
+            <w:rStyle w:val="Hyperlink"/>
+            <w:rFonts w:ascii="Poppins" w:hAnsi="Poppins" w:cs="Poppins"/>
+            <w:lang w:val="en-US"/>
+          </w:rPr>
+          <w:t>https://youtu.be/n08EA3svNT8</w:t>
+        </w:r>
+      </w:hyperlink>
+      <w:r>
+        <w:rPr>
+          <w:rFonts w:ascii="Poppins" w:hAnsi="Poppins" w:cs="Poppins"/>
+          <w:lang w:val="en-US"/>
+        </w:rPr>
+        <w:t xml:space="preserve"> </w:t>
+      </w:r>
+    </w:p>
+    <w:p>
+      <w:pPr>
+        <w:rPr>
+          <w:rFonts w:ascii="Poppins" w:hAnsi="Poppins" w:cs="Poppins"/>
+          <w:lang w:val="en-US"/>
+        </w:rPr>
+      </w:pPr>
+      <w:hyperlink r:id="rId11" w:history="1">
+        <w:r>
+          <w:rPr>
+            <w:rStyle w:val="Hyperlink"/>
+            <w:rFonts w:ascii="Poppins" w:hAnsi="Poppins" w:cs="Poppins"/>
+            <w:lang w:val="en-US"/>
+          </w:rPr>
+          <w:t>https://youtu.be/nkgGyO9VG54</w:t>
+        </w:r>
+      </w:hyperlink>
+    </w:p>
+    <w:p>
+      <w:r>
+        <w:lastRenderedPageBreak/>
         <w:t> </w:t>
       </w:r>
     </w:p>
     <w:p>
       <w:pPr>
-        <w:pStyle w:val="Normal"/>
         <w:rPr>
           <w:rFonts w:cs="Poppins"/>
           <w:b/>
-          <w:b/>
-          <w:bCs/>
-          <w:sz w:val="28"/>
-          <w:szCs w:val="28"/>
-        </w:rPr>
-      </w:pPr>
-      <w:r>
-        <w:rPr>
-          <w:rFonts w:cs="Poppins" w:ascii="Poppins" w:hAnsi="Poppins"/>
+          <w:bCs/>
+          <w:sz w:val="28"/>
+          <w:szCs w:val="28"/>
+        </w:rPr>
+      </w:pPr>
+      <w:r>
+        <w:rPr>
+          <w:rFonts w:ascii="Poppins" w:hAnsi="Poppins" w:cs="Poppins"/>
           <w:b/>
           <w:bCs/>
           <w:sz w:val="28"/>
@@ -462,9 +540,7 @@
     </w:p>
     <w:p>
       <w:pPr>
-        <w:pStyle w:val="Normal"/>
-        <w:rPr>
-          <w:b/>
+        <w:rPr>
           <w:b/>
           <w:bCs/>
           <w:sz w:val="24"/>
@@ -473,7 +549,7 @@
       </w:pPr>
       <w:r>
         <w:rPr>
-          <w:rFonts w:cs="Poppins" w:ascii="Poppins" w:hAnsi="Poppins"/>
+          <w:rFonts w:ascii="Poppins" w:hAnsi="Poppins" w:cs="Poppins"/>
           <w:b/>
           <w:bCs/>
           <w:sz w:val="24"/>
@@ -485,127 +561,112 @@
     </w:p>
     <w:p>
       <w:pPr>
-        <w:pStyle w:val="Normal"/>
+        <w:rPr>
+          <w:rFonts w:ascii="Poppins" w:hAnsi="Poppins" w:cs="Poppins"/>
+          <w:color w:val="0563C1" w:themeColor="hyperlink"/>
+          <w:u w:val="single"/>
+          <w:lang w:val="en-US"/>
+        </w:rPr>
+      </w:pPr>
+      <w:r>
+        <w:rPr>
+          <w:rFonts w:ascii="Poppins" w:hAnsi="Poppins" w:cs="Poppins"/>
+          <w:lang w:val="en-US"/>
+        </w:rPr>
+        <w:t xml:space="preserve">Footstep: </w:t>
+      </w:r>
+      <w:hyperlink r:id="rId12" w:history="1">
+        <w:r>
+          <w:rPr>
+            <w:rStyle w:val="Hyperlink"/>
+            <w:rFonts w:ascii="Poppins" w:hAnsi="Poppins" w:cs="Poppins"/>
+            <w:lang w:val="en-US"/>
+          </w:rPr>
+          <w:t>https://freesound.org/people/test_sound/sounds/464265/</w:t>
+        </w:r>
+      </w:hyperlink>
+    </w:p>
+    <w:p>
+      <w:pPr>
+        <w:rPr>
+          <w:rFonts w:ascii="Poppins" w:hAnsi="Poppins" w:cs="Poppins"/>
+        </w:rPr>
+      </w:pPr>
+      <w:r>
+        <w:rPr>
+          <w:rFonts w:ascii="Poppins" w:hAnsi="Poppins" w:cs="Poppins"/>
+        </w:rPr>
+        <w:t xml:space="preserve">Ambient Cave Sound: </w:t>
+      </w:r>
+      <w:hyperlink r:id="rId13" w:history="1">
+        <w:r>
+          <w:rPr>
+            <w:rStyle w:val="Hyperlink"/>
+            <w:rFonts w:ascii="Poppins" w:hAnsi="Poppins" w:cs="Poppins"/>
+          </w:rPr>
+          <w:t>https://freesound.org/people/fonografico/sounds/611927/</w:t>
+        </w:r>
+      </w:hyperlink>
+      <w:r>
+        <w:rPr>
+          <w:rFonts w:ascii="Poppins" w:hAnsi="Poppins" w:cs="Poppins"/>
+        </w:rPr>
+        <w:t xml:space="preserve"> </w:t>
+      </w:r>
+    </w:p>
+    <w:p>
+      <w:pPr>
+        <w:rPr>
+          <w:b/>
+          <w:bCs/>
+          <w:sz w:val="24"/>
+          <w:szCs w:val="24"/>
+        </w:rPr>
+      </w:pPr>
+      <w:r>
+        <w:rPr>
+          <w:rFonts w:ascii="Poppins" w:hAnsi="Poppins" w:cs="Poppins"/>
+          <w:b/>
+          <w:bCs/>
+          <w:sz w:val="24"/>
+          <w:szCs w:val="24"/>
+          <w:lang w:val="en-US"/>
+        </w:rPr>
+        <w:t>Textures:</w:t>
+      </w:r>
+    </w:p>
+    <w:p>
+      <w:pPr>
+        <w:pStyle w:val="Heading1"/>
         <w:spacing w:before="0" w:after="160"/>
         <w:rPr>
-          <w:b w:val="false"/>
-          <w:b w:val="false"/>
-          <w:bCs w:val="false"/>
+          <w:rStyle w:val="Hyperlink"/>
+          <w:rFonts w:ascii="Poppins" w:hAnsi="Poppins" w:cs="Poppins"/>
+          <w:b w:val="0"/>
+          <w:bCs w:val="0"/>
           <w:sz w:val="22"/>
           <w:szCs w:val="22"/>
-        </w:rPr>
-      </w:pPr>
-      <w:r>
-        <w:rPr>
-          <w:rFonts w:cs="Poppins" w:ascii="Poppins" w:hAnsi="Poppins"/>
-          <w:b w:val="false"/>
-          <w:bCs w:val="false"/>
+          <w:lang w:val="en-US"/>
+        </w:rPr>
+      </w:pPr>
+      <w:r>
+        <w:rPr>
+          <w:rFonts w:ascii="Poppins" w:hAnsi="Poppins" w:cs="Poppins"/>
+          <w:b w:val="0"/>
+          <w:bCs w:val="0"/>
           <w:sz w:val="22"/>
           <w:szCs w:val="22"/>
           <w:lang w:val="en-US"/>
         </w:rPr>
-        <w:t xml:space="preserve">Footstep: </w:t>
-      </w:r>
-      <w:r>
-        <w:rPr>
-          <w:rStyle w:val="InternetLink"/>
-          <w:rFonts w:cs="Poppins" w:ascii="Poppins" w:hAnsi="Poppins"/>
-          <w:b w:val="false"/>
-          <w:bCs w:val="false"/>
-          <w:sz w:val="22"/>
-          <w:szCs w:val="22"/>
-          <w:lang w:val="en-US"/>
-        </w:rPr>
-        <w:t>https://freesound.org/people/test_sound/sounds/464265/</w:t>
-      </w:r>
-    </w:p>
-    <w:p>
-      <w:pPr>
-        <w:pStyle w:val="Normal"/>
-        <w:spacing w:before="0" w:after="160"/>
-        <w:rPr>
-          <w:b w:val="false"/>
-          <w:b w:val="false"/>
-          <w:bCs w:val="false"/>
-          <w:sz w:val="22"/>
-          <w:szCs w:val="22"/>
-        </w:rPr>
-      </w:pPr>
-      <w:r>
-        <w:rPr>
-          <w:b w:val="false"/>
-          <w:bCs w:val="false"/>
-          <w:sz w:val="22"/>
-          <w:szCs w:val="22"/>
-        </w:rPr>
-      </w:r>
-    </w:p>
-    <w:p>
-      <w:pPr>
-        <w:pStyle w:val="Normal"/>
-        <w:rPr>
-          <w:b/>
-          <w:b/>
-          <w:bCs/>
-          <w:sz w:val="24"/>
-          <w:szCs w:val="24"/>
-        </w:rPr>
-      </w:pPr>
-      <w:r>
-        <w:rPr>
-          <w:rFonts w:eastAsia="Calibri" w:cs="Poppins" w:ascii="Poppins" w:hAnsi="Poppins" w:eastAsiaTheme="minorHAnsi"/>
-          <w:b/>
-          <w:bCs/>
-          <w:color w:val="auto"/>
-          <w:kern w:val="0"/>
-          <w:sz w:val="24"/>
-          <w:szCs w:val="24"/>
-          <w:lang w:val="en-US" w:eastAsia="en-US" w:bidi="ar-SA"/>
-        </w:rPr>
-        <w:t>Textures</w:t>
-      </w:r>
-      <w:r>
-        <w:rPr>
-          <w:rFonts w:cs="Poppins" w:ascii="Poppins" w:hAnsi="Poppins"/>
-          <w:b/>
-          <w:bCs/>
-          <w:sz w:val="24"/>
-          <w:szCs w:val="24"/>
-          <w:lang w:val="en-US"/>
-        </w:rPr>
-        <w:t>:</w:t>
-      </w:r>
-    </w:p>
-    <w:p>
-      <w:pPr>
-        <w:pStyle w:val="Heading1"/>
-        <w:spacing w:before="0" w:after="160"/>
-        <w:rPr>
-          <w:b w:val="false"/>
-          <w:b w:val="false"/>
-          <w:bCs w:val="false"/>
-          <w:sz w:val="22"/>
-          <w:szCs w:val="22"/>
-        </w:rPr>
-      </w:pPr>
-      <w:r>
-        <w:rPr>
-          <w:rFonts w:cs="Poppins" w:ascii="Poppins" w:hAnsi="Poppins"/>
-          <w:b w:val="false"/>
-          <w:bCs w:val="false"/>
-          <w:sz w:val="22"/>
-          <w:szCs w:val="22"/>
-          <w:lang w:val="en-US"/>
-        </w:rPr>
         <w:t xml:space="preserve">Seamless wood texture: </w:t>
       </w:r>
-      <w:hyperlink r:id="rId9">
+      <w:hyperlink r:id="rId14">
         <w:r>
           <w:rPr>
-            <w:rStyle w:val="InternetLink"/>
-            <w:rFonts w:cs="Poppins" w:ascii="Poppins" w:hAnsi="Poppins"/>
-            <w:b w:val="false"/>
-            <w:bCs w:val="false"/>
+            <w:rStyle w:val="Hyperlink"/>
+            <w:rFonts w:ascii="Poppins" w:hAnsi="Poppins" w:cs="Poppins"/>
+            <w:b w:val="0"/>
+            <w:bCs w:val="0"/>
             <w:sz w:val="22"/>
             <w:szCs w:val="22"/>
             <w:lang w:val="en-US"/>
@@ -616,39 +677,83 @@
     </w:p>
     <w:p>
       <w:pPr>
-        <w:pStyle w:val="Normal"/>
-        <w:spacing w:before="0" w:after="160"/>
-        <w:rPr>
-          <w:b w:val="false"/>
-          <w:b w:val="false"/>
-          <w:bCs w:val="false"/>
-          <w:sz w:val="22"/>
-          <w:szCs w:val="22"/>
-        </w:rPr>
-      </w:pPr>
-      <w:r>
-        <w:rPr/>
+        <w:rPr>
+          <w:rFonts w:ascii="Poppins" w:hAnsi="Poppins" w:cs="Poppins"/>
+        </w:rPr>
+      </w:pPr>
+      <w:r>
+        <w:rPr>
+          <w:rFonts w:ascii="Poppins" w:hAnsi="Poppins" w:cs="Poppins"/>
+          <w:color w:val="000000"/>
+        </w:rPr>
+        <w:t xml:space="preserve">Photo by </w:t>
+      </w:r>
+      <w:proofErr w:type="spellStart"/>
+      <w:r>
+        <w:rPr>
+          <w:rFonts w:ascii="Poppins" w:hAnsi="Poppins" w:cs="Poppins"/>
+          <w:color w:val="000000"/>
+        </w:rPr>
+        <w:t>FWStudio</w:t>
+      </w:r>
+      <w:proofErr w:type="spellEnd"/>
+      <w:r>
+        <w:rPr>
+          <w:rFonts w:ascii="Poppins" w:hAnsi="Poppins" w:cs="Poppins"/>
+          <w:color w:val="000000"/>
+        </w:rPr>
+        <w:t xml:space="preserve"> from </w:t>
+      </w:r>
+      <w:proofErr w:type="spellStart"/>
+      <w:r>
+        <w:rPr>
+          <w:rFonts w:ascii="Poppins" w:hAnsi="Poppins" w:cs="Poppins"/>
+          <w:color w:val="000000"/>
+        </w:rPr>
+        <w:t>Pexels</w:t>
+      </w:r>
+      <w:proofErr w:type="spellEnd"/>
+      <w:r>
+        <w:rPr>
+          <w:rFonts w:ascii="Poppins" w:hAnsi="Poppins" w:cs="Poppins"/>
+          <w:color w:val="000000"/>
+        </w:rPr>
+        <w:t xml:space="preserve">: </w:t>
+      </w:r>
+      <w:hyperlink r:id="rId15" w:history="1">
+        <w:r>
+          <w:rPr>
+            <w:rStyle w:val="Hyperlink"/>
+            <w:rFonts w:ascii="Poppins" w:hAnsi="Poppins" w:cs="Poppins"/>
+          </w:rPr>
+          <w:t>https://www.pexels.com/photo/brown-parquet-172286/</w:t>
+        </w:r>
+      </w:hyperlink>
+      <w:r>
+        <w:rPr>
+          <w:rFonts w:ascii="Poppins" w:hAnsi="Poppins" w:cs="Poppins"/>
+          <w:color w:val="000000"/>
+        </w:rPr>
+        <w:t xml:space="preserve"> </w:t>
       </w:r>
     </w:p>
     <w:sectPr>
-      <w:type w:val="nextPage"/>
       <w:pgSz w:w="11906" w:h="16838"/>
-      <w:pgMar w:left="1440" w:right="1440" w:header="0" w:top="1440" w:footer="0" w:bottom="1440" w:gutter="0"/>
-      <w:pgNumType w:fmt="decimal"/>
-      <w:formProt w:val="false"/>
-      <w:textDirection w:val="lrTb"/>
-      <w:docGrid w:type="default" w:linePitch="360" w:charSpace="4096"/>
+      <w:pgMar w:top="1440" w:right="1440" w:bottom="1440" w:left="1440" w:header="0" w:footer="0" w:gutter="0"/>
+      <w:cols w:space="720"/>
+      <w:formProt w:val="0"/>
+      <w:docGrid w:linePitch="360" w:charSpace="4096"/>
     </w:sectPr>
   </w:body>
 </w:document>
 </file>
 
 <file path=word/styles.xml><?xml version="1.0" encoding="utf-8"?>
-<w:styles xmlns:w="http://schemas.openxmlformats.org/wordprocessingml/2006/main" xmlns:w14="http://schemas.microsoft.com/office/word/2010/wordml" xmlns:mc="http://schemas.openxmlformats.org/markup-compatibility/2006" mc:Ignorable="w14">
+<w:styles xmlns:mc="http://schemas.openxmlformats.org/markup-compatibility/2006" xmlns:r="http://schemas.openxmlformats.org/officeDocument/2006/relationships" xmlns:w="http://schemas.openxmlformats.org/wordprocessingml/2006/main" xmlns:w14="http://schemas.microsoft.com/office/word/2010/wordml" xmlns:w15="http://schemas.microsoft.com/office/word/2012/wordml" xmlns:w16cex="http://schemas.microsoft.com/office/word/2018/wordml/cex" xmlns:w16cid="http://schemas.microsoft.com/office/word/2016/wordml/cid" xmlns:w16="http://schemas.microsoft.com/office/word/2018/wordml" xmlns:w16sdtdh="http://schemas.microsoft.com/office/word/2020/wordml/sdtdatahash" xmlns:w16se="http://schemas.microsoft.com/office/word/2015/wordml/symex" mc:Ignorable="w14 w15 w16se w16cid w16 w16cex w16sdtdh">
   <w:docDefaults>
     <w:rPrDefault>
       <w:rPr>
-        <w:rFonts w:ascii="Calibri" w:hAnsi="Calibri" w:eastAsia="Calibri" w:cs="" w:asciiTheme="minorHAnsi" w:cstheme="minorBidi" w:eastAsiaTheme="minorHAnsi" w:hAnsiTheme="minorHAnsi"/>
+        <w:rFonts w:asciiTheme="minorHAnsi" w:eastAsiaTheme="minorHAnsi" w:hAnsiTheme="minorHAnsi" w:cstheme="minorBidi"/>
         <w:sz w:val="22"/>
         <w:szCs w:val="22"/>
         <w:lang w:val="en-GB" w:eastAsia="en-US" w:bidi="ar-SA"/>
@@ -656,21 +761,21 @@
     </w:rPrDefault>
     <w:pPrDefault>
       <w:pPr>
-        <w:suppressAutoHyphens w:val="true"/>
+        <w:suppressAutoHyphens/>
       </w:pPr>
     </w:pPrDefault>
   </w:docDefaults>
   <w:latentStyles w:defLockedState="0" w:defUIPriority="99" w:defSemiHidden="0" w:defUnhideWhenUsed="0" w:defQFormat="0" w:count="376">
     <w:lsdException w:name="Normal" w:uiPriority="0" w:qFormat="1"/>
     <w:lsdException w:name="heading 1" w:uiPriority="9" w:qFormat="1"/>
-    <w:lsdException w:name="heading 2" w:uiPriority="9" w:semiHidden="1" w:unhideWhenUsed="1" w:qFormat="1"/>
-    <w:lsdException w:name="heading 3" w:uiPriority="9" w:semiHidden="1" w:unhideWhenUsed="1" w:qFormat="1"/>
-    <w:lsdException w:name="heading 4" w:uiPriority="9" w:semiHidden="1" w:unhideWhenUsed="1" w:qFormat="1"/>
-    <w:lsdException w:name="heading 5" w:uiPriority="9" w:semiHidden="1" w:unhideWhenUsed="1" w:qFormat="1"/>
-    <w:lsdException w:name="heading 6" w:uiPriority="9" w:semiHidden="1" w:unhideWhenUsed="1" w:qFormat="1"/>
-    <w:lsdException w:name="heading 7" w:uiPriority="9" w:semiHidden="1" w:unhideWhenUsed="1" w:qFormat="1"/>
-    <w:lsdException w:name="heading 8" w:uiPriority="9" w:semiHidden="1" w:unhideWhenUsed="1" w:qFormat="1"/>
-    <w:lsdException w:name="heading 9" w:uiPriority="9" w:semiHidden="1" w:unhideWhenUsed="1" w:qFormat="1"/>
+    <w:lsdException w:name="heading 2" w:semiHidden="1" w:uiPriority="9" w:unhideWhenUsed="1" w:qFormat="1"/>
+    <w:lsdException w:name="heading 3" w:semiHidden="1" w:uiPriority="9" w:unhideWhenUsed="1" w:qFormat="1"/>
+    <w:lsdException w:name="heading 4" w:semiHidden="1" w:uiPriority="9" w:unhideWhenUsed="1" w:qFormat="1"/>
+    <w:lsdException w:name="heading 5" w:semiHidden="1" w:uiPriority="9" w:unhideWhenUsed="1" w:qFormat="1"/>
+    <w:lsdException w:name="heading 6" w:semiHidden="1" w:uiPriority="9" w:unhideWhenUsed="1" w:qFormat="1"/>
+    <w:lsdException w:name="heading 7" w:semiHidden="1" w:uiPriority="9" w:unhideWhenUsed="1" w:qFormat="1"/>
+    <w:lsdException w:name="heading 8" w:semiHidden="1" w:uiPriority="9" w:unhideWhenUsed="1" w:qFormat="1"/>
+    <w:lsdException w:name="heading 9" w:semiHidden="1" w:uiPriority="9" w:unhideWhenUsed="1" w:qFormat="1"/>
     <w:lsdException w:name="index 1" w:semiHidden="1" w:unhideWhenUsed="1"/>
     <w:lsdException w:name="index 2" w:semiHidden="1" w:unhideWhenUsed="1"/>
     <w:lsdException w:name="index 3" w:semiHidden="1" w:unhideWhenUsed="1"/>
@@ -680,22 +785,22 @@
     <w:lsdException w:name="index 7" w:semiHidden="1" w:unhideWhenUsed="1"/>
     <w:lsdException w:name="index 8" w:semiHidden="1" w:unhideWhenUsed="1"/>
     <w:lsdException w:name="index 9" w:semiHidden="1" w:unhideWhenUsed="1"/>
-    <w:lsdException w:name="toc 1" w:uiPriority="39" w:semiHidden="1" w:unhideWhenUsed="1"/>
-    <w:lsdException w:name="toc 2" w:uiPriority="39" w:semiHidden="1" w:unhideWhenUsed="1"/>
-    <w:lsdException w:name="toc 3" w:uiPriority="39" w:semiHidden="1" w:unhideWhenUsed="1"/>
-    <w:lsdException w:name="toc 4" w:uiPriority="39" w:semiHidden="1" w:unhideWhenUsed="1"/>
-    <w:lsdException w:name="toc 5" w:uiPriority="39" w:semiHidden="1" w:unhideWhenUsed="1"/>
-    <w:lsdException w:name="toc 6" w:uiPriority="39" w:semiHidden="1" w:unhideWhenUsed="1"/>
-    <w:lsdException w:name="toc 7" w:uiPriority="39" w:semiHidden="1" w:unhideWhenUsed="1"/>
-    <w:lsdException w:name="toc 8" w:uiPriority="39" w:semiHidden="1" w:unhideWhenUsed="1"/>
-    <w:lsdException w:name="toc 9" w:uiPriority="39" w:semiHidden="1" w:unhideWhenUsed="1"/>
+    <w:lsdException w:name="toc 1" w:semiHidden="1" w:uiPriority="39" w:unhideWhenUsed="1"/>
+    <w:lsdException w:name="toc 2" w:semiHidden="1" w:uiPriority="39" w:unhideWhenUsed="1"/>
+    <w:lsdException w:name="toc 3" w:semiHidden="1" w:uiPriority="39" w:unhideWhenUsed="1"/>
+    <w:lsdException w:name="toc 4" w:semiHidden="1" w:uiPriority="39" w:unhideWhenUsed="1"/>
+    <w:lsdException w:name="toc 5" w:semiHidden="1" w:uiPriority="39" w:unhideWhenUsed="1"/>
+    <w:lsdException w:name="toc 6" w:semiHidden="1" w:uiPriority="39" w:unhideWhenUsed="1"/>
+    <w:lsdException w:name="toc 7" w:semiHidden="1" w:uiPriority="39" w:unhideWhenUsed="1"/>
+    <w:lsdException w:name="toc 8" w:semiHidden="1" w:uiPriority="39" w:unhideWhenUsed="1"/>
+    <w:lsdException w:name="toc 9" w:semiHidden="1" w:uiPriority="39" w:unhideWhenUsed="1"/>
     <w:lsdException w:name="Normal Indent" w:semiHidden="1" w:unhideWhenUsed="1"/>
     <w:lsdException w:name="footnote text" w:semiHidden="1" w:unhideWhenUsed="1"/>
     <w:lsdException w:name="annotation text" w:semiHidden="1" w:unhideWhenUsed="1"/>
     <w:lsdException w:name="header" w:semiHidden="1" w:unhideWhenUsed="1"/>
     <w:lsdException w:name="footer" w:semiHidden="1" w:unhideWhenUsed="1"/>
     <w:lsdException w:name="index heading" w:semiHidden="1" w:unhideWhenUsed="1"/>
-    <w:lsdException w:name="caption" w:uiPriority="35" w:semiHidden="1" w:unhideWhenUsed="1" w:qFormat="1"/>
+    <w:lsdException w:name="caption" w:semiHidden="1" w:uiPriority="35" w:unhideWhenUsed="1" w:qFormat="1"/>
     <w:lsdException w:name="table of figures" w:semiHidden="1" w:unhideWhenUsed="1"/>
     <w:lsdException w:name="envelope address" w:semiHidden="1" w:unhideWhenUsed="1"/>
     <w:lsdException w:name="envelope return" w:semiHidden="1" w:unhideWhenUsed="1"/>
@@ -726,7 +831,7 @@
     <w:lsdException w:name="Title" w:uiPriority="10" w:qFormat="1"/>
     <w:lsdException w:name="Closing" w:semiHidden="1" w:unhideWhenUsed="1"/>
     <w:lsdException w:name="Signature" w:semiHidden="1" w:unhideWhenUsed="1"/>
-    <w:lsdException w:name="Default Paragraph Font" w:uiPriority="1" w:semiHidden="1" w:unhideWhenUsed="1"/>
+    <w:lsdException w:name="Default Paragraph Font" w:semiHidden="1" w:uiPriority="1" w:unhideWhenUsed="1"/>
     <w:lsdException w:name="Body Text" w:semiHidden="1" w:unhideWhenUsed="1"/>
     <w:lsdException w:name="Body Text Indent" w:semiHidden="1" w:unhideWhenUsed="1"/>
     <w:lsdException w:name="List Continue" w:semiHidden="1" w:unhideWhenUsed="1"/>
@@ -926,8 +1031,8 @@
     <w:lsdException w:name="Subtle Reference" w:uiPriority="31" w:qFormat="1"/>
     <w:lsdException w:name="Intense Reference" w:uiPriority="32" w:qFormat="1"/>
     <w:lsdException w:name="Book Title" w:uiPriority="33" w:qFormat="1"/>
-    <w:lsdException w:name="Bibliography" w:uiPriority="37" w:semiHidden="1" w:unhideWhenUsed="1"/>
-    <w:lsdException w:name="TOC Heading" w:uiPriority="39" w:semiHidden="1" w:unhideWhenUsed="1" w:qFormat="1"/>
+    <w:lsdException w:name="Bibliography" w:semiHidden="1" w:uiPriority="37" w:unhideWhenUsed="1"/>
+    <w:lsdException w:name="TOC Heading" w:semiHidden="1" w:uiPriority="39" w:unhideWhenUsed="1" w:qFormat="1"/>
     <w:lsdException w:name="Plain Table 1" w:uiPriority="41"/>
     <w:lsdException w:name="Plain Table 2" w:uiPriority="42"/>
     <w:lsdException w:name="Plain Table 3" w:uiPriority="43"/>
@@ -1038,56 +1143,62 @@
     <w:lsdException w:name="Unresolved Mention" w:semiHidden="1" w:unhideWhenUsed="1"/>
     <w:lsdException w:name="Smart Link" w:semiHidden="1" w:unhideWhenUsed="1"/>
   </w:latentStyles>
-  <w:style w:type="paragraph" w:styleId="Normal" w:default="1">
+  <w:style w:type="paragraph" w:default="1" w:styleId="Normal">
     <w:name w:val="Normal"/>
     <w:qFormat/>
     <w:pPr>
-      <w:widowControl/>
-      <w:suppressAutoHyphens w:val="true"/>
-      <w:bidi w:val="0"/>
-      <w:spacing w:lineRule="auto" w:line="259" w:before="0" w:after="160"/>
-      <w:jc w:val="left"/>
+      <w:spacing w:after="160" w:line="259" w:lineRule="auto"/>
     </w:pPr>
-    <w:rPr>
-      <w:rFonts w:ascii="Calibri" w:hAnsi="Calibri" w:eastAsia="Calibri" w:cs="" w:asciiTheme="minorHAnsi" w:cstheme="minorBidi" w:eastAsiaTheme="minorHAnsi" w:hAnsiTheme="minorHAnsi"/>
-      <w:color w:val="auto"/>
-      <w:kern w:val="0"/>
-      <w:sz w:val="22"/>
-      <w:szCs w:val="22"/>
-      <w:lang w:val="en-GB" w:eastAsia="en-US" w:bidi="ar-SA"/>
-    </w:rPr>
   </w:style>
   <w:style w:type="paragraph" w:styleId="Heading1">
-    <w:name w:val="Heading 1"/>
+    <w:name w:val="heading 1"/>
     <w:basedOn w:val="Heading"/>
-    <w:next w:val="TextBody"/>
+    <w:next w:val="BodyText"/>
     <w:qFormat/>
     <w:pPr>
-      <w:spacing w:before="240" w:after="120"/>
       <w:outlineLvl w:val="0"/>
     </w:pPr>
     <w:rPr>
-      <w:rFonts w:ascii="Liberation Serif" w:hAnsi="Liberation Serif" w:eastAsia="Segoe UI" w:cs="Tahoma"/>
+      <w:rFonts w:ascii="Liberation Serif" w:eastAsia="Segoe UI" w:hAnsi="Liberation Serif" w:cs="Tahoma"/>
       <w:b/>
       <w:bCs/>
       <w:sz w:val="48"/>
       <w:szCs w:val="48"/>
     </w:rPr>
   </w:style>
-  <w:style w:type="character" w:styleId="DefaultParagraphFont" w:default="1">
+  <w:style w:type="character" w:default="1" w:styleId="DefaultParagraphFont">
     <w:name w:val="Default Paragraph Font"/>
     <w:uiPriority w:val="1"/>
     <w:semiHidden/>
     <w:unhideWhenUsed/>
-    <w:qFormat/>
-    <w:rPr/>
   </w:style>
-  <w:style w:type="character" w:styleId="InternetLink">
+  <w:style w:type="table" w:default="1" w:styleId="TableNormal">
+    <w:name w:val="Normal Table"/>
+    <w:uiPriority w:val="99"/>
+    <w:semiHidden/>
+    <w:unhideWhenUsed/>
+    <w:tblPr>
+      <w:tblInd w:w="0" w:type="dxa"/>
+      <w:tblCellMar>
+        <w:top w:w="0" w:type="dxa"/>
+        <w:left w:w="108" w:type="dxa"/>
+        <w:bottom w:w="0" w:type="dxa"/>
+        <w:right w:w="108" w:type="dxa"/>
+      </w:tblCellMar>
+    </w:tblPr>
+  </w:style>
+  <w:style w:type="numbering" w:default="1" w:styleId="NoList">
+    <w:name w:val="No List"/>
+    <w:uiPriority w:val="99"/>
+    <w:semiHidden/>
+    <w:unhideWhenUsed/>
+  </w:style>
+  <w:style w:type="character" w:styleId="Hyperlink">
     <w:name w:val="Hyperlink"/>
     <w:basedOn w:val="DefaultParagraphFont"/>
     <w:uiPriority w:val="99"/>
     <w:unhideWhenUsed/>
-    <w:rsid w:val="00f31c40"/>
+    <w:rsid w:val="00F31C40"/>
     <w:rPr>
       <w:color w:val="0563C1" w:themeColor="hyperlink"/>
       <w:u w:val="single"/>
@@ -1100,45 +1211,43 @@
     <w:semiHidden/>
     <w:unhideWhenUsed/>
     <w:qFormat/>
-    <w:rsid w:val="00f31c40"/>
+    <w:rsid w:val="00F31C40"/>
     <w:rPr>
       <w:color w:val="605E5C"/>
-      <w:shd w:fill="E1DFDD" w:val="clear"/>
+      <w:shd w:val="clear" w:color="auto" w:fill="E1DFDD"/>
     </w:rPr>
   </w:style>
-  <w:style w:type="paragraph" w:styleId="Heading">
+  <w:style w:type="paragraph" w:customStyle="1" w:styleId="Heading">
     <w:name w:val="Heading"/>
     <w:basedOn w:val="Normal"/>
-    <w:next w:val="TextBody"/>
+    <w:next w:val="BodyText"/>
     <w:qFormat/>
     <w:pPr>
-      <w:keepNext w:val="true"/>
+      <w:keepNext/>
       <w:spacing w:before="240" w:after="120"/>
     </w:pPr>
     <w:rPr>
-      <w:rFonts w:ascii="Liberation Sans" w:hAnsi="Liberation Sans" w:eastAsia="Microsoft YaHei" w:cs="Arial"/>
+      <w:rFonts w:ascii="Liberation Sans" w:eastAsia="Microsoft YaHei" w:hAnsi="Liberation Sans" w:cs="Arial"/>
       <w:sz w:val="28"/>
       <w:szCs w:val="28"/>
     </w:rPr>
   </w:style>
-  <w:style w:type="paragraph" w:styleId="TextBody">
+  <w:style w:type="paragraph" w:styleId="BodyText">
     <w:name w:val="Body Text"/>
     <w:basedOn w:val="Normal"/>
     <w:pPr>
-      <w:spacing w:lineRule="auto" w:line="276" w:before="0" w:after="140"/>
+      <w:spacing w:after="140" w:line="276" w:lineRule="auto"/>
     </w:pPr>
-    <w:rPr/>
   </w:style>
   <w:style w:type="paragraph" w:styleId="List">
     <w:name w:val="List"/>
-    <w:basedOn w:val="TextBody"/>
-    <w:pPr/>
+    <w:basedOn w:val="BodyText"/>
     <w:rPr>
       <w:rFonts w:cs="Arial"/>
     </w:rPr>
   </w:style>
   <w:style w:type="paragraph" w:styleId="Caption">
-    <w:name w:val="Caption"/>
+    <w:name w:val="caption"/>
     <w:basedOn w:val="Normal"/>
     <w:qFormat/>
     <w:pPr>
@@ -1153,7 +1262,7 @@
       <w:szCs w:val="24"/>
     </w:rPr>
   </w:style>
-  <w:style w:type="paragraph" w:styleId="Index">
+  <w:style w:type="paragraph" w:customStyle="1" w:styleId="Index">
     <w:name w:val="Index"/>
     <w:basedOn w:val="Normal"/>
     <w:qFormat/>
@@ -1164,26 +1273,17 @@
       <w:rFonts w:cs="Arial"/>
     </w:rPr>
   </w:style>
-  <w:style w:type="numbering" w:styleId="NoList" w:default="1">
-    <w:name w:val="No List"/>
+  <w:style w:type="character" w:styleId="FollowedHyperlink">
+    <w:name w:val="FollowedHyperlink"/>
+    <w:basedOn w:val="DefaultParagraphFont"/>
     <w:uiPriority w:val="99"/>
     <w:semiHidden/>
     <w:unhideWhenUsed/>
-    <w:qFormat/>
-  </w:style>
-  <w:style w:type="table" w:default="1" w:styleId="TableNormal">
-    <w:name w:val="Normal Table"/>
-    <w:uiPriority w:val="99"/>
-    <w:semiHidden/>
-    <w:unhideWhenUsed/>
-    <w:tblPr>
-      <w:tblCellMar>
-        <w:top w:w="0" w:type="dxa"/>
-        <w:left w:w="108" w:type="dxa"/>
-        <w:bottom w:w="0" w:type="dxa"/>
-        <w:right w:w="108" w:type="dxa"/>
-      </w:tblCellMar>
-    </w:tblPr>
+    <w:rsid w:val="006A6582"/>
+    <w:rPr>
+      <w:color w:val="954F72" w:themeColor="followedHyperlink"/>
+      <w:u w:val="single"/>
+    </w:rPr>
   </w:style>
 </w:styles>
 </file>

</xml_diff>

<commit_message>
Added Excel sheet tto analyse the collectables and enemies needed for each area. Added a hologram to act a story exposition. Added houses. Added a vending machine to replace the shopKeeper default visuals. Added enemy death particles. Added prefabs for each collectable type. Added complete save/load system that saves player, enemies, collectables and inventory. Added loading screen. Marked scripts and functions for deletion. Added player Hit audio. Added various bug fixes.
</commit_message>
<xml_diff>
--- a/Essential_Links.docx
+++ b/Essential_Links.docx
@@ -566,6 +566,45 @@
           <w:lang w:val="en-US"/>
         </w:rPr>
       </w:pPr>
+      <w:r>
+        <w:rPr>
+          <w:rFonts w:ascii="Poppins" w:hAnsi="Poppins" w:cs="Poppins"/>
+          <w:lang w:val="en-US"/>
+        </w:rPr>
+        <w:t xml:space="preserve">Hologram: </w:t>
+      </w:r>
+      <w:hyperlink r:id="rId14" w:history="1">
+        <w:r>
+          <w:rPr>
+            <w:rStyle w:val="Hyperlink"/>
+            <w:rFonts w:ascii="Poppins" w:hAnsi="Poppins" w:cs="Poppins"/>
+            <w:lang w:val="en-US"/>
+          </w:rPr>
+          <w:t>https://youtu.be/KGGB5LFEejg</w:t>
+        </w:r>
+      </w:hyperlink>
+      <w:r>
+        <w:rPr>
+          <w:rFonts w:ascii="Poppins" w:hAnsi="Poppins" w:cs="Poppins"/>
+          <w:lang w:val="en-US"/>
+        </w:rPr>
+        <w:t xml:space="preserve"> </w:t>
+      </w:r>
+    </w:p>
+    <w:p>
+      <w:pPr>
+        <w:rPr>
+          <w:rFonts w:ascii="Poppins" w:hAnsi="Poppins" w:cs="Poppins"/>
+          <w:lang w:val="en-US"/>
+        </w:rPr>
+      </w:pPr>
+      <w:r>
+        <w:rPr>
+          <w:rFonts w:ascii="Poppins" w:hAnsi="Poppins" w:cs="Poppins"/>
+          <w:lang w:val="en-US"/>
+        </w:rPr>
+        <w:t xml:space="preserve">Loading Screen: </w:t>
+      </w:r>
     </w:p>
     <w:p>
       <w:r>
@@ -631,7 +670,7 @@
         </w:rPr>
         <w:t xml:space="preserve">Footstep: </w:t>
       </w:r>
-      <w:hyperlink r:id="rId14" w:history="1">
+      <w:hyperlink r:id="rId15" w:history="1">
         <w:r>
           <w:rPr>
             <w:rStyle w:val="Hyperlink"/>
@@ -654,7 +693,7 @@
         </w:rPr>
         <w:t xml:space="preserve">Ambient Cave Sound: </w:t>
       </w:r>
-      <w:hyperlink r:id="rId15" w:history="1">
+      <w:hyperlink r:id="rId16" w:history="1">
         <w:r>
           <w:rPr>
             <w:rStyle w:val="Hyperlink"/>
@@ -689,7 +728,7 @@
           <w:rFonts w:ascii="Poppins" w:hAnsi="Poppins" w:cs="Poppins"/>
         </w:rPr>
       </w:pPr>
-      <w:hyperlink r:id="rId16" w:history="1">
+      <w:hyperlink r:id="rId17" w:history="1">
         <w:r>
           <w:rPr>
             <w:rStyle w:val="Hyperlink"/>
@@ -711,7 +750,7 @@
           <w:rFonts w:ascii="Poppins" w:hAnsi="Poppins" w:cs="Poppins"/>
         </w:rPr>
       </w:pPr>
-      <w:hyperlink r:id="rId17" w:history="1">
+      <w:hyperlink r:id="rId18" w:history="1">
         <w:r>
           <w:rPr>
             <w:rStyle w:val="Hyperlink"/>
@@ -739,7 +778,7 @@
         </w:rPr>
         <w:t xml:space="preserve">Elevator: </w:t>
       </w:r>
-      <w:hyperlink r:id="rId18" w:history="1">
+      <w:hyperlink r:id="rId19" w:history="1">
         <w:r>
           <w:rPr>
             <w:rStyle w:val="Hyperlink"/>
@@ -767,7 +806,7 @@
         </w:rPr>
         <w:t xml:space="preserve">Drone: </w:t>
       </w:r>
-      <w:hyperlink r:id="rId19" w:history="1">
+      <w:hyperlink r:id="rId20" w:history="1">
         <w:r>
           <w:rPr>
             <w:rStyle w:val="Hyperlink"/>
@@ -795,7 +834,7 @@
         </w:rPr>
         <w:t xml:space="preserve">Enemies Hit: </w:t>
       </w:r>
-      <w:hyperlink r:id="rId20" w:history="1">
+      <w:hyperlink r:id="rId21" w:history="1">
         <w:r>
           <w:rPr>
             <w:rStyle w:val="Hyperlink"/>
@@ -823,7 +862,7 @@
         </w:rPr>
         <w:t xml:space="preserve">Enemy Walker Patrol: </w:t>
       </w:r>
-      <w:hyperlink r:id="rId21" w:history="1">
+      <w:hyperlink r:id="rId22" w:history="1">
         <w:r>
           <w:rPr>
             <w:rStyle w:val="Hyperlink"/>
@@ -851,7 +890,7 @@
         </w:rPr>
         <w:t xml:space="preserve">Enemy Flyer Shoot: </w:t>
       </w:r>
-      <w:hyperlink r:id="rId22" w:history="1">
+      <w:hyperlink r:id="rId23" w:history="1">
         <w:r>
           <w:rPr>
             <w:rStyle w:val="Hyperlink"/>
@@ -886,7 +925,7 @@
           <w:rFonts w:ascii="Poppins" w:hAnsi="Poppins" w:cs="Poppins"/>
         </w:rPr>
       </w:pPr>
-      <w:hyperlink r:id="rId23" w:history="1">
+      <w:hyperlink r:id="rId24" w:history="1">
         <w:r>
           <w:rPr>
             <w:rStyle w:val="Hyperlink"/>
@@ -908,13 +947,210 @@
           <w:rFonts w:ascii="Poppins" w:hAnsi="Poppins" w:cs="Poppins"/>
         </w:rPr>
       </w:pPr>
-      <w:hyperlink r:id="rId24" w:history="1">
+      <w:hyperlink r:id="rId25" w:history="1">
         <w:r>
           <w:rPr>
             <w:rStyle w:val="Hyperlink"/>
             <w:rFonts w:ascii="Poppins" w:hAnsi="Poppins" w:cs="Poppins"/>
           </w:rPr>
           <w:t>https://freesound.org/people/CosmicD/sounds/33507/</w:t>
+        </w:r>
+      </w:hyperlink>
+      <w:r>
+        <w:rPr>
+          <w:rFonts w:ascii="Poppins" w:hAnsi="Poppins" w:cs="Poppins"/>
+        </w:rPr>
+        <w:t xml:space="preserve"> </w:t>
+      </w:r>
+    </w:p>
+    <w:p>
+      <w:pPr>
+        <w:rPr>
+          <w:rFonts w:ascii="Poppins" w:hAnsi="Poppins" w:cs="Poppins"/>
+        </w:rPr>
+      </w:pPr>
+      <w:r>
+        <w:rPr>
+          <w:rFonts w:ascii="Poppins" w:hAnsi="Poppins" w:cs="Poppins"/>
+        </w:rPr>
+        <w:t xml:space="preserve">Hologram: </w:t>
+      </w:r>
+      <w:hyperlink r:id="rId26" w:history="1">
+        <w:r>
+          <w:rPr>
+            <w:rStyle w:val="Hyperlink"/>
+            <w:rFonts w:ascii="Poppins" w:hAnsi="Poppins" w:cs="Poppins"/>
+          </w:rPr>
+          <w:t>https://freesound.org/people/reacthor/sounds/323806/</w:t>
+        </w:r>
+      </w:hyperlink>
+      <w:r>
+        <w:rPr>
+          <w:rFonts w:ascii="Poppins" w:hAnsi="Poppins" w:cs="Poppins"/>
+        </w:rPr>
+        <w:t xml:space="preserve"> </w:t>
+      </w:r>
+    </w:p>
+    <w:p>
+      <w:pPr>
+        <w:rPr>
+          <w:rFonts w:ascii="Poppins" w:hAnsi="Poppins" w:cs="Poppins"/>
+        </w:rPr>
+      </w:pPr>
+      <w:r>
+        <w:rPr>
+          <w:rFonts w:ascii="Poppins" w:hAnsi="Poppins" w:cs="Poppins"/>
+        </w:rPr>
+        <w:t xml:space="preserve">Vending Machine: </w:t>
+      </w:r>
+      <w:hyperlink r:id="rId27" w:history="1">
+        <w:r>
+          <w:rPr>
+            <w:rStyle w:val="Hyperlink"/>
+            <w:rFonts w:ascii="Poppins" w:hAnsi="Poppins" w:cs="Poppins"/>
+          </w:rPr>
+          <w:t>https://freesound.org/people/The_Sean_/sounds/340301/</w:t>
+        </w:r>
+      </w:hyperlink>
+      <w:r>
+        <w:rPr>
+          <w:rFonts w:ascii="Poppins" w:hAnsi="Poppins" w:cs="Poppins"/>
+        </w:rPr>
+        <w:t xml:space="preserve"> </w:t>
+      </w:r>
+    </w:p>
+    <w:p>
+      <w:pPr>
+        <w:rPr>
+          <w:rFonts w:ascii="Poppins" w:hAnsi="Poppins" w:cs="Poppins"/>
+        </w:rPr>
+      </w:pPr>
+      <w:r>
+        <w:rPr>
+          <w:rFonts w:ascii="Poppins" w:hAnsi="Poppins" w:cs="Poppins"/>
+        </w:rPr>
+        <w:t xml:space="preserve">Collectable pick up: </w:t>
+      </w:r>
+      <w:hyperlink r:id="rId28" w:history="1">
+        <w:r>
+          <w:rPr>
+            <w:rStyle w:val="Hyperlink"/>
+            <w:rFonts w:ascii="Poppins" w:hAnsi="Poppins" w:cs="Poppins"/>
+          </w:rPr>
+          <w:t>https://freesound.org/people/the_very_Real_Horst/sounds/211083/</w:t>
+        </w:r>
+      </w:hyperlink>
+      <w:r>
+        <w:rPr>
+          <w:rFonts w:ascii="Poppins" w:hAnsi="Poppins" w:cs="Poppins"/>
+        </w:rPr>
+        <w:t xml:space="preserve"> </w:t>
+      </w:r>
+    </w:p>
+    <w:p>
+      <w:pPr>
+        <w:rPr>
+          <w:rFonts w:ascii="Poppins" w:hAnsi="Poppins" w:cs="Poppins"/>
+        </w:rPr>
+      </w:pPr>
+      <w:r>
+        <w:rPr>
+          <w:rFonts w:ascii="Poppins" w:hAnsi="Poppins" w:cs="Poppins"/>
+        </w:rPr>
+        <w:t xml:space="preserve">Shotgun: </w:t>
+      </w:r>
+      <w:hyperlink r:id="rId29" w:history="1">
+        <w:r>
+          <w:rPr>
+            <w:rStyle w:val="Hyperlink"/>
+            <w:rFonts w:ascii="Poppins" w:hAnsi="Poppins" w:cs="Poppins"/>
+          </w:rPr>
+          <w:t>https://freesound.org/people/lensflare8642/sounds/145209/</w:t>
+        </w:r>
+      </w:hyperlink>
+      <w:r>
+        <w:rPr>
+          <w:rFonts w:ascii="Poppins" w:hAnsi="Poppins" w:cs="Poppins"/>
+        </w:rPr>
+        <w:t xml:space="preserve"> </w:t>
+      </w:r>
+    </w:p>
+    <w:p>
+      <w:pPr>
+        <w:rPr>
+          <w:rFonts w:ascii="Poppins" w:hAnsi="Poppins" w:cs="Poppins"/>
+        </w:rPr>
+      </w:pPr>
+      <w:r>
+        <w:rPr>
+          <w:rFonts w:ascii="Poppins" w:hAnsi="Poppins" w:cs="Poppins"/>
+        </w:rPr>
+        <w:t xml:space="preserve">Player Hit: </w:t>
+      </w:r>
+      <w:hyperlink r:id="rId30" w:history="1">
+        <w:r>
+          <w:rPr>
+            <w:rStyle w:val="Hyperlink"/>
+            <w:rFonts w:ascii="Poppins" w:hAnsi="Poppins" w:cs="Poppins"/>
+          </w:rPr>
+          <w:t>https://freesound.org/people/ArrowheadProductions/sounds/566685/</w:t>
+        </w:r>
+      </w:hyperlink>
+      <w:r>
+        <w:rPr>
+          <w:rFonts w:ascii="Poppins" w:hAnsi="Poppins" w:cs="Poppins"/>
+        </w:rPr>
+        <w:t xml:space="preserve"> </w:t>
+      </w:r>
+    </w:p>
+    <w:p>
+      <w:pPr>
+        <w:rPr>
+          <w:rFonts w:ascii="Poppins" w:hAnsi="Poppins" w:cs="Poppins"/>
+        </w:rPr>
+      </w:pPr>
+      <w:r>
+        <w:rPr>
+          <w:rFonts w:ascii="Poppins" w:hAnsi="Poppins" w:cs="Poppins"/>
+        </w:rPr>
+        <w:t xml:space="preserve">Purchase: </w:t>
+      </w:r>
+      <w:hyperlink r:id="rId31" w:history="1">
+        <w:r>
+          <w:rPr>
+            <w:rStyle w:val="Hyperlink"/>
+            <w:rFonts w:ascii="Poppins" w:hAnsi="Poppins" w:cs="Poppins"/>
+          </w:rPr>
+          <w:t>https://freesound.org/people/kiddpark/sounds/201159/</w:t>
+        </w:r>
+      </w:hyperlink>
+      <w:r>
+        <w:rPr>
+          <w:rFonts w:ascii="Poppins" w:hAnsi="Poppins" w:cs="Poppins"/>
+        </w:rPr>
+        <w:t xml:space="preserve"> </w:t>
+      </w:r>
+    </w:p>
+    <w:p>
+      <w:pPr>
+        <w:rPr>
+          <w:rFonts w:ascii="Poppins" w:hAnsi="Poppins" w:cs="Poppins"/>
+        </w:rPr>
+      </w:pPr>
+      <w:r>
+        <w:rPr>
+          <w:rFonts w:ascii="Poppins" w:hAnsi="Poppins" w:cs="Poppins"/>
+        </w:rPr>
+        <w:lastRenderedPageBreak/>
+        <w:t xml:space="preserve">Enemy Walker Shoot: </w:t>
+      </w:r>
+      <w:hyperlink r:id="rId32" w:history="1">
+        <w:r>
+          <w:rPr>
+            <w:rStyle w:val="Hyperlink"/>
+            <w:rFonts w:ascii="Poppins" w:hAnsi="Poppins" w:cs="Poppins"/>
+          </w:rPr>
+          <w:t>https://freesound.org/people/wesleyextreme_gamer/sounds/574818/</w:t>
         </w:r>
       </w:hyperlink>
       <w:r>
@@ -970,7 +1206,7 @@
         </w:rPr>
         <w:t xml:space="preserve">Seamless wood texture: </w:t>
       </w:r>
-      <w:hyperlink r:id="rId25">
+      <w:hyperlink r:id="rId33">
         <w:r>
           <w:rPr>
             <w:rStyle w:val="Hyperlink"/>
@@ -989,13 +1225,14 @@
       <w:pPr>
         <w:rPr>
           <w:rFonts w:ascii="Poppins" w:hAnsi="Poppins" w:cs="Poppins"/>
-        </w:rPr>
-      </w:pPr>
-      <w:r>
-        <w:rPr>
-          <w:rFonts w:ascii="Poppins" w:hAnsi="Poppins" w:cs="Poppins"/>
           <w:color w:val="000000"/>
         </w:rPr>
+      </w:pPr>
+      <w:r>
+        <w:rPr>
+          <w:rFonts w:ascii="Poppins" w:hAnsi="Poppins" w:cs="Poppins"/>
+          <w:color w:val="000000"/>
+        </w:rPr>
         <w:t xml:space="preserve">Photo by </w:t>
       </w:r>
       <w:proofErr w:type="spellStart"/>
@@ -1030,7 +1267,7 @@
         </w:rPr>
         <w:t xml:space="preserve">: </w:t>
       </w:r>
-      <w:hyperlink r:id="rId26" w:history="1">
+      <w:hyperlink r:id="rId34" w:history="1">
         <w:r>
           <w:rPr>
             <w:rStyle w:val="Hyperlink"/>
@@ -1043,6 +1280,65 @@
         <w:rPr>
           <w:rFonts w:ascii="Poppins" w:hAnsi="Poppins" w:cs="Poppins"/>
           <w:color w:val="000000"/>
+        </w:rPr>
+        <w:t xml:space="preserve"> </w:t>
+      </w:r>
+    </w:p>
+    <w:p>
+      <w:pPr>
+        <w:rPr>
+          <w:rFonts w:ascii="Poppins" w:hAnsi="Poppins" w:cs="Poppins"/>
+          <w:color w:val="000000"/>
+        </w:rPr>
+      </w:pPr>
+      <w:r>
+        <w:rPr>
+          <w:rFonts w:ascii="Poppins" w:hAnsi="Poppins" w:cs="Poppins"/>
+          <w:color w:val="000000"/>
+        </w:rPr>
+        <w:t xml:space="preserve">Wall: </w:t>
+      </w:r>
+      <w:hyperlink r:id="rId35" w:history="1">
+        <w:r>
+          <w:rPr>
+            <w:rStyle w:val="Hyperlink"/>
+            <w:rFonts w:ascii="Poppins" w:hAnsi="Poppins" w:cs="Poppins"/>
+          </w:rPr>
+          <w:t>https://www.pexels.com/photo/white-wall-paint-1260727/</w:t>
+        </w:r>
+      </w:hyperlink>
+      <w:r>
+        <w:rPr>
+          <w:rFonts w:ascii="Poppins" w:hAnsi="Poppins" w:cs="Poppins"/>
+          <w:color w:val="000000"/>
+        </w:rPr>
+        <w:t xml:space="preserve"> </w:t>
+      </w:r>
+    </w:p>
+    <w:p>
+      <w:pPr>
+        <w:rPr>
+          <w:rFonts w:ascii="Poppins" w:hAnsi="Poppins" w:cs="Poppins"/>
+        </w:rPr>
+      </w:pPr>
+      <w:r>
+        <w:rPr>
+          <w:rFonts w:ascii="Poppins" w:hAnsi="Poppins" w:cs="Poppins"/>
+        </w:rPr>
+        <w:t xml:space="preserve">Wooden Planks: </w:t>
+      </w:r>
+      <w:hyperlink r:id="rId36" w:history="1">
+        <w:r>
+          <w:rPr>
+            <w:rStyle w:val="Hyperlink"/>
+            <w:rFonts w:ascii="Poppins" w:hAnsi="Poppins" w:cs="Poppins"/>
+          </w:rPr>
+          <w:t>https://www.pexels.com/photo/brown-wooden-board-268976/</w:t>
+        </w:r>
+      </w:hyperlink>
+      <w:r>
+        <w:rPr>
+          <w:rFonts w:ascii="Poppins" w:hAnsi="Poppins" w:cs="Poppins"/>
         </w:rPr>
         <w:t xml:space="preserve"> </w:t>
       </w:r>

</xml_diff>